<commit_message>
Order list and order manage started
</commit_message>
<xml_diff>
--- a/Esercizio Esame (Customer)/Relazione.docx
+++ b/Esercizio Esame (Customer)/Relazione.docx
@@ -89,39 +89,7 @@
           <w:i/>
           <w:lang w:val="it-IT"/>
         </w:rPr>
-        <w:t xml:space="preserve">Questo documento è un template che si prefigge di illustrare agli studenti come organizzare la relazione di progetto. Ogni capitolo viene introdotto con delle linee guida (in </w:t>
-      </w:r>
-      <w:proofErr w:type="spellStart"/>
-      <w:r>
-        <w:rPr>
-          <w:i/>
-          <w:lang w:val="it-IT"/>
-        </w:rPr>
-        <w:t>Italic</w:t>
-      </w:r>
-      <w:proofErr w:type="spellEnd"/>
-      <w:r>
-        <w:rPr>
-          <w:i/>
-          <w:lang w:val="it-IT"/>
-        </w:rPr>
-        <w:t xml:space="preserve">) che spiegano come compilare la sezione. </w:t>
-      </w:r>
-      <w:proofErr w:type="gramStart"/>
-      <w:r>
-        <w:rPr>
-          <w:i/>
-          <w:lang w:val="it-IT"/>
-        </w:rPr>
-        <w:t>E’</w:t>
-      </w:r>
-      <w:proofErr w:type="gramEnd"/>
-      <w:r>
-        <w:rPr>
-          <w:i/>
-          <w:lang w:val="it-IT"/>
-        </w:rPr>
-        <w:t xml:space="preserve"> obbligatorio compilare tutte le sezioni.</w:t>
+        <w:t>Questo documento è un template che si prefigge di illustrare agli studenti come organizzare la relazione di progetto. Ogni capitolo viene introdotto con delle linee guida (in Italic) che spiegano come compilare la sezione. E’ obbligatorio compilare tutte le sezioni.</w:t>
       </w:r>
     </w:p>
     <w:p>
@@ -155,23 +123,7 @@
           <w:i/>
           <w:lang w:val="it-IT"/>
         </w:rPr>
-        <w:t xml:space="preserve">Il documento di progetto deve essere inviato al docente strettamente dall’account </w:t>
-      </w:r>
-      <w:proofErr w:type="gramStart"/>
-      <w:r>
-        <w:rPr>
-          <w:i/>
-          <w:lang w:val="it-IT"/>
-        </w:rPr>
-        <w:t>email</w:t>
-      </w:r>
-      <w:proofErr w:type="gramEnd"/>
-      <w:r>
-        <w:rPr>
-          <w:i/>
-          <w:lang w:val="it-IT"/>
-        </w:rPr>
-        <w:t xml:space="preserve"> dell’università del Piemonte Orientale (quindi non via gmail, ecc.)</w:t>
+        <w:t>Il documento di progetto deve essere inviato al docente strettamente dall’account email dell’università del Piemonte Orientale (quindi non via gmail, ecc.)</w:t>
       </w:r>
       <w:r>
         <w:rPr>
@@ -199,23 +151,7 @@
           <w:i/>
           <w:lang w:val="it-IT"/>
         </w:rPr>
-        <w:t xml:space="preserve"> rimuovere tutte le linee guida (in </w:t>
-      </w:r>
-      <w:proofErr w:type="spellStart"/>
-      <w:r>
-        <w:rPr>
-          <w:i/>
-          <w:lang w:val="it-IT"/>
-        </w:rPr>
-        <w:t>Italic</w:t>
-      </w:r>
-      <w:proofErr w:type="spellEnd"/>
-      <w:r>
-        <w:rPr>
-          <w:i/>
-          <w:lang w:val="it-IT"/>
-        </w:rPr>
-        <w:t>) da</w:t>
+        <w:t xml:space="preserve"> rimuovere tutte le linee guida (in Italic) da</w:t>
       </w:r>
       <w:r>
         <w:rPr>
@@ -270,23 +206,7 @@
           <w:i/>
           <w:lang w:val="it-IT"/>
         </w:rPr>
-        <w:t xml:space="preserve">pagine. Non si richiede una descrizione verbosa del progetto (che ruberebbe tempo prezioso alla sua preparazione), ma un’esposizione che dia un’idea del lavoro e delle scelte fatte. Un documento scarno farà sì che </w:t>
-      </w:r>
-      <w:proofErr w:type="gramStart"/>
-      <w:r>
-        <w:rPr>
-          <w:i/>
-          <w:lang w:val="it-IT"/>
-        </w:rPr>
-        <w:t>io  sia</w:t>
-      </w:r>
-      <w:proofErr w:type="gramEnd"/>
-      <w:r>
-        <w:rPr>
-          <w:i/>
-          <w:lang w:val="it-IT"/>
-        </w:rPr>
-        <w:t xml:space="preserve"> obbligato a porre più domande all’esame orale; un documento chiaro, conciso e ben scritto sarà invece la chiave per un buon risultato.</w:t>
+        <w:t>pagine. Non si richiede una descrizione verbosa del progetto (che ruberebbe tempo prezioso alla sua preparazione), ma un’esposizione che dia un’idea del lavoro e delle scelte fatte. Un documento scarno farà sì che io  sia obbligato a porre più domande all’esame orale; un documento chiaro, conciso e ben scritto sarà invece la chiave per un buon risultato.</w:t>
       </w:r>
     </w:p>
     <w:p>
@@ -406,21 +326,7 @@
         <w:rPr>
           <w:lang w:val="it-IT"/>
         </w:rPr>
-        <w:t xml:space="preserve">Si vuole realizzare un sito Web per una società di vendita di libri, fumetti, videogiochi, </w:t>
-      </w:r>
-      <w:proofErr w:type="spellStart"/>
-      <w:r>
-        <w:rPr>
-          <w:lang w:val="it-IT"/>
-        </w:rPr>
-        <w:t>Cd</w:t>
-      </w:r>
-      <w:proofErr w:type="spellEnd"/>
-      <w:r>
-        <w:rPr>
-          <w:lang w:val="it-IT"/>
-        </w:rPr>
-        <w:t xml:space="preserve">, vinile e Dvd on-line. Il gestore del sito è unico, il quale può caricare e modificare </w:t>
+        <w:t xml:space="preserve">Si vuole realizzare un sito Web per una società di vendita di libri, fumetti, videogiochi, Cd, vinile e Dvd on-line. Il gestore del sito è unico, il quale può caricare e modificare </w:t>
       </w:r>
       <w:r>
         <w:rPr>
@@ -764,14 +670,8 @@
           <w:p>
             <w:pPr>
               <w:ind w:left="-5"/>
-              <w:rPr>
-                <w:color w:val="C00000"/>
-              </w:rPr>
-            </w:pPr>
-            <w:r>
-              <w:rPr>
-                <w:color w:val="C00000"/>
-              </w:rPr>
+            </w:pPr>
+            <w:r>
               <w:t xml:space="preserve">Il gestore può mettere on-line un articolo specificando, attraverso una pagina dedicata, i seguenti attributi: </w:t>
             </w:r>
           </w:p>
@@ -783,14 +683,8 @@
               </w:numPr>
               <w:spacing w:after="3" w:line="248" w:lineRule="auto"/>
               <w:ind w:right="698" w:hanging="360"/>
-              <w:rPr>
-                <w:color w:val="C00000"/>
-              </w:rPr>
-            </w:pPr>
-            <w:r>
-              <w:rPr>
-                <w:color w:val="C00000"/>
-              </w:rPr>
+            </w:pPr>
+            <w:r>
               <w:t xml:space="preserve">Un identificativo </w:t>
             </w:r>
           </w:p>
@@ -802,29 +696,9 @@
               </w:numPr>
               <w:spacing w:after="3" w:line="248" w:lineRule="auto"/>
               <w:ind w:right="698" w:hanging="360"/>
-              <w:rPr>
-                <w:color w:val="C00000"/>
-              </w:rPr>
-            </w:pPr>
-            <w:r>
-              <w:rPr>
-                <w:color w:val="C00000"/>
-              </w:rPr>
-              <w:t xml:space="preserve">La sua categoria commerciale (libri, fumetti, videogiochi, </w:t>
-            </w:r>
-            <w:proofErr w:type="spellStart"/>
-            <w:r>
-              <w:rPr>
-                <w:color w:val="C00000"/>
-              </w:rPr>
-              <w:t>Cd</w:t>
-            </w:r>
-            <w:proofErr w:type="spellEnd"/>
-            <w:r>
-              <w:rPr>
-                <w:color w:val="C00000"/>
-              </w:rPr>
-              <w:t xml:space="preserve">, vinile e Dvd),  </w:t>
+            </w:pPr>
+            <w:r>
+              <w:t xml:space="preserve">La sua categoria commerciale (libri, fumetti, videogiochi, Cd, vinile e Dvd),  </w:t>
             </w:r>
           </w:p>
           <w:p>
@@ -835,14 +709,8 @@
               </w:numPr>
               <w:spacing w:after="3" w:line="248" w:lineRule="auto"/>
               <w:ind w:right="698" w:hanging="360"/>
-              <w:rPr>
-                <w:color w:val="C00000"/>
-              </w:rPr>
-            </w:pPr>
-            <w:r>
-              <w:rPr>
-                <w:color w:val="C00000"/>
-              </w:rPr>
+            </w:pPr>
+            <w:r>
               <w:t xml:space="preserve">la foto del prodotto e una sua descrizione,  </w:t>
             </w:r>
           </w:p>
@@ -854,14 +722,8 @@
               </w:numPr>
               <w:spacing w:after="3" w:line="248" w:lineRule="auto"/>
               <w:ind w:hanging="360"/>
-              <w:rPr>
-                <w:color w:val="C00000"/>
-              </w:rPr>
-            </w:pPr>
-            <w:r>
-              <w:rPr>
-                <w:color w:val="C00000"/>
-              </w:rPr>
+            </w:pPr>
+            <w:r>
               <w:t xml:space="preserve">il costo, </w:t>
             </w:r>
           </w:p>
@@ -873,14 +735,8 @@
               </w:numPr>
               <w:spacing w:after="3" w:line="248" w:lineRule="auto"/>
               <w:ind w:hanging="360"/>
-              <w:rPr>
-                <w:color w:val="C00000"/>
-              </w:rPr>
-            </w:pPr>
-            <w:r>
-              <w:rPr>
-                <w:color w:val="C00000"/>
-              </w:rPr>
+            </w:pPr>
+            <w:r>
               <w:t>il costo di spedizione</w:t>
             </w:r>
           </w:p>
@@ -890,15 +746,7 @@
             <w:tcW w:w="3187" w:type="dxa"/>
           </w:tcPr>
           <w:p>
-            <w:pPr>
-              <w:rPr>
-                <w:color w:val="C00000"/>
-              </w:rPr>
-            </w:pPr>
-            <w:r>
-              <w:rPr>
-                <w:color w:val="C00000"/>
-              </w:rPr>
+            <w:r>
               <w:t>Dato che il gestore è unico e si suppone che la fonte sia unica il costo di spedizione non sarà sul singolo prodotto ma sull’ordine. Le categorie di prodotto sono equivalenti dal punto di vista delle spedizioni</w:t>
             </w:r>
           </w:p>
@@ -977,15 +825,7 @@
           </w:tcPr>
           <w:p>
             <w:r>
-              <w:t xml:space="preserve">Il prodotto è descritto da attributi diversi a seconda del tipo. Per esempio, un libro avrà un autore, un titolo, un editore, un numero ISBN, il numero di pagine e l’anno di uscita. Un </w:t>
-            </w:r>
-            <w:proofErr w:type="spellStart"/>
-            <w:r>
-              <w:t>Cd</w:t>
-            </w:r>
-            <w:proofErr w:type="spellEnd"/>
-            <w:r>
-              <w:t xml:space="preserve"> e il corrispondente vinile avranno l’autore e il titolo, i titoli delle canzoni e la durata di ciascuna, l’anno di uscita. Il Dvd avrà un titolo, un direttore e i nomi di almeno 3 attori (ma non più di 6), l’anno di uscita e il genere (Dramma, sentimentale, fantascienza, giallo, documentario, ecc.)</w:t>
+              <w:t>Il prodotto è descritto da attributi diversi a seconda del tipo. Per esempio, un libro avrà un autore, un titolo, un editore, un numero ISBN, il numero di pagine e l’anno di uscita. Un Cd e il corrispondente vinile avranno l’autore e il titolo, i titoli delle canzoni e la durata di ciascuna, l’anno di uscita. Il Dvd avrà un titolo, un direttore e i nomi di almeno 3 attori (ma non più di 6), l’anno di uscita e il genere (Dramma, sentimentale, fantascienza, giallo, documentario, ecc.)</w:t>
             </w:r>
           </w:p>
         </w:tc>
@@ -1210,54 +1050,46 @@
               <w:rPr>
                 <w:color w:val="FF0000"/>
               </w:rPr>
-              <w:t xml:space="preserve">Quando la giacenza del prodotto sia nuovamente maggiore di zero, l’utente che si era prenotato deve ricevere </w:t>
-            </w:r>
-            <w:proofErr w:type="gramStart"/>
+              <w:t>Quando la giacenza del prodotto sia nuovamente maggiore di zero, l’utente che si era prenotato deve ricevere un e-</w:t>
+            </w:r>
             <w:r>
               <w:rPr>
                 <w:color w:val="FF0000"/>
               </w:rPr>
-              <w:t>un e-</w:t>
-            </w:r>
-            <w:r>
+              <w:lastRenderedPageBreak/>
+              <w:t>mail, che lo avvisa che ora è possibile effettuare l’acquisto.</w:t>
+            </w:r>
+          </w:p>
+        </w:tc>
+        <w:tc>
+          <w:tcPr>
+            <w:tcW w:w="3187" w:type="dxa"/>
+          </w:tcPr>
+          <w:p>
+            <w:pPr>
               <w:rPr>
                 <w:color w:val="FF0000"/>
               </w:rPr>
+            </w:pPr>
+            <w:r>
+              <w:rPr>
+                <w:color w:val="FF0000"/>
+              </w:rPr>
               <w:lastRenderedPageBreak/>
-              <w:t>mail</w:t>
-            </w:r>
-            <w:proofErr w:type="gramEnd"/>
+              <w:t xml:space="preserve">Se il prodotto è tornato disponibile </w:t>
+            </w:r>
             <w:r>
               <w:rPr>
                 <w:color w:val="FF0000"/>
               </w:rPr>
-              <w:t>, che lo avvisa che ora è possibile effettuare l’acquisto.</w:t>
-            </w:r>
-          </w:p>
-        </w:tc>
-        <w:tc>
-          <w:tcPr>
-            <w:tcW w:w="3187" w:type="dxa"/>
-          </w:tcPr>
-          <w:p>
-            <w:pPr>
+              <w:t xml:space="preserve">viene semplicemente inviata una email che avvisa </w:t>
+            </w:r>
+            <w:r>
               <w:rPr>
                 <w:color w:val="FF0000"/>
               </w:rPr>
-            </w:pPr>
-            <w:r>
-              <w:rPr>
-                <w:color w:val="FF0000"/>
-              </w:rPr>
               <w:lastRenderedPageBreak/>
-              <w:t xml:space="preserve">Se il prodotto è tornato disponibile viene aggiunto ai carrelli di quelle persone che per prime si sono prenotate per </w:t>
-            </w:r>
-            <w:r>
-              <w:rPr>
-                <w:color w:val="FF0000"/>
-              </w:rPr>
-              <w:lastRenderedPageBreak/>
-              <w:t>averlo, esse poi verranno notificate.</w:t>
+              <w:t>l’utente che un prodotto è tornato disponibile.</w:t>
             </w:r>
           </w:p>
         </w:tc>
@@ -1324,124 +1156,7 @@
           </w:tcPr>
           <w:p>
             <w:r>
-              <w:t xml:space="preserve">Il gestore di terze parti viene emulato da una serie di funzioni che: valutano la correttezza dei dati della carta inseriti e nel caso di un pagamento il 70% dei casi genera un errore </w:t>
-            </w:r>
-            <w:proofErr w:type="gramStart"/>
-            <w:r>
-              <w:t>tra  "</w:t>
-            </w:r>
-            <w:proofErr w:type="spellStart"/>
-            <w:proofErr w:type="gramEnd"/>
-            <w:r>
-              <w:t>Not</w:t>
-            </w:r>
-            <w:proofErr w:type="spellEnd"/>
-            <w:r>
-              <w:t xml:space="preserve"> </w:t>
-            </w:r>
-            <w:proofErr w:type="spellStart"/>
-            <w:r>
-              <w:t>enough</w:t>
-            </w:r>
-            <w:proofErr w:type="spellEnd"/>
-            <w:r>
-              <w:t xml:space="preserve"> money on </w:t>
-            </w:r>
-            <w:proofErr w:type="spellStart"/>
-            <w:r>
-              <w:t>your</w:t>
-            </w:r>
-            <w:proofErr w:type="spellEnd"/>
-            <w:r>
-              <w:t xml:space="preserve"> account", "</w:t>
-            </w:r>
-            <w:proofErr w:type="spellStart"/>
-            <w:r>
-              <w:t>We</w:t>
-            </w:r>
-            <w:proofErr w:type="spellEnd"/>
-            <w:r>
-              <w:t xml:space="preserve"> </w:t>
-            </w:r>
-            <w:proofErr w:type="spellStart"/>
-            <w:r>
-              <w:t>cannot</w:t>
-            </w:r>
-            <w:proofErr w:type="spellEnd"/>
-            <w:r>
-              <w:t xml:space="preserve"> </w:t>
-            </w:r>
-            <w:proofErr w:type="spellStart"/>
-            <w:r>
-              <w:t>contact</w:t>
-            </w:r>
-            <w:proofErr w:type="spellEnd"/>
-            <w:r>
-              <w:t xml:space="preserve"> </w:t>
-            </w:r>
-            <w:proofErr w:type="spellStart"/>
-            <w:r>
-              <w:t>your</w:t>
-            </w:r>
-            <w:proofErr w:type="spellEnd"/>
-            <w:r>
-              <w:t xml:space="preserve"> bank </w:t>
-            </w:r>
-            <w:proofErr w:type="spellStart"/>
-            <w:r>
-              <w:t>now</w:t>
-            </w:r>
-            <w:proofErr w:type="spellEnd"/>
-            <w:r>
-              <w:t xml:space="preserve">", "Service temporary </w:t>
-            </w:r>
-            <w:proofErr w:type="spellStart"/>
-            <w:r>
-              <w:t>unavailable</w:t>
-            </w:r>
-            <w:proofErr w:type="spellEnd"/>
-            <w:r>
-              <w:t xml:space="preserve">, </w:t>
-            </w:r>
-            <w:proofErr w:type="spellStart"/>
-            <w:r>
-              <w:t>please</w:t>
-            </w:r>
-            <w:proofErr w:type="spellEnd"/>
-            <w:r>
-              <w:t xml:space="preserve"> </w:t>
-            </w:r>
-            <w:proofErr w:type="spellStart"/>
-            <w:r>
-              <w:t>retry</w:t>
-            </w:r>
-            <w:proofErr w:type="spellEnd"/>
-            <w:r>
-              <w:t xml:space="preserve"> </w:t>
-            </w:r>
-            <w:proofErr w:type="spellStart"/>
-            <w:r>
-              <w:t>after</w:t>
-            </w:r>
-            <w:proofErr w:type="spellEnd"/>
-            <w:r>
-              <w:t xml:space="preserve"> 5 minutes", "Transaction </w:t>
-            </w:r>
-            <w:proofErr w:type="spellStart"/>
-            <w:r>
-              <w:t>negated</w:t>
-            </w:r>
-            <w:proofErr w:type="spellEnd"/>
-            <w:r>
-              <w:t xml:space="preserve"> from </w:t>
-            </w:r>
-            <w:proofErr w:type="spellStart"/>
-            <w:r>
-              <w:t>your</w:t>
-            </w:r>
-            <w:proofErr w:type="spellEnd"/>
-            <w:r>
-              <w:t xml:space="preserve"> bank account".</w:t>
+              <w:t>Il gestore di terze parti viene emulato da una serie di funzioni che: valutano la correttezza dei dati della carta inseriti e nel caso di un pagamento il 70% dei casi genera un errore tra  "Not enough money on your account", "We cannot contact your bank now", "Service temporary unavailable, please retry after 5 minutes", "Transaction negated from your bank account".</w:t>
             </w:r>
           </w:p>
           <w:p>
@@ -1516,23 +1231,7 @@
           </w:tcPr>
           <w:p>
             <w:r>
-              <w:t xml:space="preserve">L’implementazione viene fatta in modo sicuro delegando al sistema di 3e parti la memorizzazione dei dati della carta e mantenendo nel nostro </w:t>
-            </w:r>
-            <w:proofErr w:type="spellStart"/>
-            <w:r>
-              <w:t>db</w:t>
-            </w:r>
-            <w:proofErr w:type="spellEnd"/>
-            <w:r>
-              <w:t xml:space="preserve"> il riferimento (</w:t>
-            </w:r>
-            <w:proofErr w:type="spellStart"/>
-            <w:r>
-              <w:t>token_id</w:t>
-            </w:r>
-            <w:proofErr w:type="spellEnd"/>
-            <w:r>
-              <w:t>) alla carta del servizio di terze parti e i dati “descrittivi” (tipo, ultime cifre, scadenza, intestatario)</w:t>
+              <w:t>L’implementazione viene fatta in modo sicuro delegando al sistema di 3e parti la memorizzazione dei dati della carta e mantenendo nel nostro db il riferimento (token_id) alla carta del servizio di terze parti e i dati “descrittivi” (tipo, ultime cifre, scadenza, intestatario)</w:t>
             </w:r>
           </w:p>
         </w:tc>
@@ -1599,15 +1298,7 @@
               <w:ind w:left="-5"/>
             </w:pPr>
             <w:r>
-              <w:t xml:space="preserve">Un utente può registrarsi memorizzando i propri dati anagrafici, l’indirizzo di spedizione e la carta di credito (numero, data scadenza, codice </w:t>
-            </w:r>
-            <w:proofErr w:type="gramStart"/>
-            <w:r>
-              <w:t>di  tre</w:t>
-            </w:r>
-            <w:proofErr w:type="gramEnd"/>
-            <w:r>
-              <w:t xml:space="preserve"> cifre e intestatario).  </w:t>
+              <w:t xml:space="preserve">Un utente può registrarsi memorizzando i propri dati anagrafici, l’indirizzo di spedizione e la carta di credito (numero, data scadenza, codice di  tre cifre e intestatario).  </w:t>
             </w:r>
             <w:r>
               <w:t>L’utente può gestire i propri metodi di pagamento (cancellarli)</w:t>
@@ -1750,23 +1441,7 @@
             </w:r>
             <w:r>
               <w:lastRenderedPageBreak/>
-              <w:t>videogioco (“</w:t>
-            </w:r>
-            <w:proofErr w:type="spellStart"/>
-            <w:r>
-              <w:t>Civilization</w:t>
-            </w:r>
-            <w:proofErr w:type="spellEnd"/>
-            <w:r>
-              <w:t xml:space="preserve"> IV” o “</w:t>
-            </w:r>
-            <w:proofErr w:type="spellStart"/>
-            <w:r>
-              <w:t>Civilization</w:t>
-            </w:r>
-            <w:proofErr w:type="spellEnd"/>
-            <w:r>
-              <w:t xml:space="preserve">” per considerare le versioni I, II, III, ecc.) o il personaggio di un fumetto (“Spiderman” oppure “Spider”). La ricerca può essere raffinata per “prezzo: crescente”, “prezzo: decrescente”, “media recensioni clienti” e “Ultimi arrivi”.  </w:t>
+              <w:t xml:space="preserve">videogioco (“Civilization IV” o “Civilization” per considerare le versioni I, II, III, ecc.) o il personaggio di un fumetto (“Spiderman” oppure “Spider”). La ricerca può essere raffinata per “prezzo: crescente”, “prezzo: decrescente”, “media recensioni clienti” e “Ultimi arrivi”.  </w:t>
             </w:r>
           </w:p>
           <w:p>
@@ -1782,23 +1457,7 @@
           <w:p>
             <w:r>
               <w:lastRenderedPageBreak/>
-              <w:t>“media recensioni cliente” ovvero “</w:t>
-            </w:r>
-            <w:proofErr w:type="spellStart"/>
-            <w:r>
-              <w:t>Only</w:t>
-            </w:r>
-            <w:proofErr w:type="spellEnd"/>
-            <w:r>
-              <w:t xml:space="preserve"> Best” e “Ultimi arrivi” ovvero “</w:t>
-            </w:r>
-            <w:proofErr w:type="spellStart"/>
-            <w:r>
-              <w:t>Latest</w:t>
-            </w:r>
-            <w:proofErr w:type="spellEnd"/>
-            <w:r>
-              <w:t>” non sono criteri di ordinamento ma filtri di ricerca combinabili con il testo ricercato e la categoria prodotto. Anche la categoria prodotto è un filtro.</w:t>
+              <w:t>“media recensioni cliente” ovvero “Only Best” e “Ultimi arrivi” ovvero “Latest” non sono criteri di ordinamento ma filtri di ricerca combinabili con il testo ricercato e la categoria prodotto. Anche la categoria prodotto è un filtro.</w:t>
             </w:r>
           </w:p>
           <w:p>
@@ -1999,23 +1658,7 @@
           </w:tcPr>
           <w:p>
             <w:r>
-              <w:t xml:space="preserve">Il commento finale viene lasciato VOLUTAMENTE in </w:t>
-            </w:r>
-            <w:proofErr w:type="spellStart"/>
-            <w:r>
-              <w:t>quato</w:t>
-            </w:r>
-            <w:proofErr w:type="spellEnd"/>
-            <w:r>
-              <w:t xml:space="preserve"> essa è una politica adottata anche da </w:t>
-            </w:r>
-            <w:proofErr w:type="spellStart"/>
-            <w:r>
-              <w:t>amazon</w:t>
-            </w:r>
-            <w:proofErr w:type="spellEnd"/>
-            <w:r>
-              <w:t>: chiunque può lasciare recensioni a patto che sia registrato.</w:t>
+              <w:t>Il commento finale viene lasciato VOLUTAMENTE in quato essa è una politica adottata anche da amazon: chiunque può lasciare recensioni a patto che sia registrato.</w:t>
             </w:r>
           </w:p>
         </w:tc>
@@ -2449,21 +2092,7 @@
         <w:rPr>
           <w:lang w:val="it-IT"/>
         </w:rPr>
-        <w:t xml:space="preserve">Per il modello ER, si può utilizzare un qualsiasi </w:t>
-      </w:r>
-      <w:proofErr w:type="spellStart"/>
-      <w:r>
-        <w:rPr>
-          <w:lang w:val="it-IT"/>
-        </w:rPr>
-        <w:t>tool</w:t>
-      </w:r>
-      <w:proofErr w:type="spellEnd"/>
-      <w:r>
-        <w:rPr>
-          <w:lang w:val="it-IT"/>
-        </w:rPr>
-        <w:t xml:space="preserve"> grafico (anche quello che messo a disposizione da Microsoft Word). </w:t>
+        <w:t xml:space="preserve">Per il modello ER, si può utilizzare un qualsiasi tool grafico (anche quello che messo a disposizione da Microsoft Word). </w:t>
       </w:r>
     </w:p>
     <w:p>
@@ -2574,21 +2203,7 @@
         <w:rPr>
           <w:i/>
         </w:rPr>
-        <w:t xml:space="preserve">Oppure si possono usare tante tabelle Word (o Libre Office) per ogni tabella del </w:t>
-      </w:r>
-      <w:proofErr w:type="spellStart"/>
-      <w:r>
-        <w:rPr>
-          <w:i/>
-        </w:rPr>
-        <w:t>db</w:t>
-      </w:r>
-      <w:proofErr w:type="spellEnd"/>
-      <w:r>
-        <w:rPr>
-          <w:i/>
-        </w:rPr>
-        <w:t xml:space="preserve"> in cui si vedono chiaramente gli attributi, le chiavi e i tipi.</w:t>
+        <w:t>Oppure si possono usare tante tabelle Word (o Libre Office) per ogni tabella del db in cui si vedono chiaramente gli attributi, le chiavi e i tipi.</w:t>
       </w:r>
     </w:p>
     <w:p>
@@ -2651,21 +2266,7 @@
         <w:rPr>
           <w:i/>
         </w:rPr>
-        <w:t xml:space="preserve"> si è scelto è </w:t>
-      </w:r>
-      <w:proofErr w:type="spellStart"/>
-      <w:r>
-        <w:rPr>
-          <w:i/>
-        </w:rPr>
-        <w:t>cosi’</w:t>
-      </w:r>
-      <w:proofErr w:type="spellEnd"/>
-      <w:r>
-        <w:rPr>
-          <w:i/>
-        </w:rPr>
-        <w:t xml:space="preserve"> via.</w:t>
+        <w:t xml:space="preserve"> si è scelto è cosi’ via.</w:t>
       </w:r>
     </w:p>
     <w:p>
@@ -2915,23 +2516,7 @@
                 <w:i/>
                 <w:lang w:val="it-IT"/>
               </w:rPr>
-              <w:t xml:space="preserve"> requisito utente viene implementato come segue: si deve produrre un </w:t>
-            </w:r>
-            <w:proofErr w:type="spellStart"/>
-            <w:r>
-              <w:rPr>
-                <w:i/>
-                <w:lang w:val="it-IT"/>
-              </w:rPr>
-              <w:t>form</w:t>
-            </w:r>
-            <w:proofErr w:type="spellEnd"/>
-            <w:r>
-              <w:rPr>
-                <w:i/>
-                <w:lang w:val="it-IT"/>
-              </w:rPr>
-              <w:t xml:space="preserve"> che contiene…</w:t>
+              <w:t xml:space="preserve"> requisito utente viene implementato come segue: si deve produrre un form che contiene…</w:t>
             </w:r>
             <w:r>
               <w:rPr>
@@ -3071,17 +2656,8 @@
                 <w:i/>
                 <w:lang w:val="it-IT"/>
               </w:rPr>
-              <w:t xml:space="preserve">Ho assunto qui la seguente </w:t>
-            </w:r>
-            <w:proofErr w:type="gramStart"/>
-            <w:r>
-              <w:rPr>
-                <w:i/>
-                <w:lang w:val="it-IT"/>
-              </w:rPr>
-              <w:t>ipotesi:…</w:t>
-            </w:r>
-            <w:proofErr w:type="gramEnd"/>
+              <w:t>Ho assunto qui la seguente ipotesi:…</w:t>
+            </w:r>
           </w:p>
         </w:tc>
       </w:tr>
@@ -3286,21 +2862,7 @@
         <w:rPr>
           <w:i/>
         </w:rPr>
-        <w:t xml:space="preserve"> se uno dei framework visti a lezione (Bootstrap e </w:t>
-      </w:r>
-      <w:proofErr w:type="spellStart"/>
-      <w:r>
-        <w:rPr>
-          <w:i/>
-        </w:rPr>
-        <w:t>Angular</w:t>
-      </w:r>
-      <w:proofErr w:type="spellEnd"/>
-      <w:r>
-        <w:rPr>
-          <w:i/>
-        </w:rPr>
-        <w:t xml:space="preserve"> JS)</w:t>
+        <w:t xml:space="preserve"> se uno dei framework visti a lezione (Bootstrap e Angular JS)</w:t>
       </w:r>
       <w:r>
         <w:rPr>
@@ -3319,21 +2881,7 @@
         <w:rPr>
           <w:i/>
         </w:rPr>
-        <w:t>Per esempio: IL DBMS utilizzato è …, versione</w:t>
-      </w:r>
-      <w:proofErr w:type="gramStart"/>
-      <w:r>
-        <w:rPr>
-          <w:i/>
-        </w:rPr>
-        <w:t xml:space="preserve"> ….</w:t>
-      </w:r>
-      <w:proofErr w:type="gramEnd"/>
-      <w:r>
-        <w:rPr>
-          <w:i/>
-        </w:rPr>
-        <w:t>; su lato client, ho fatto uso di …; su lato server, il progetto è stato implementato con …;</w:t>
+        <w:t>Per esempio: IL DBMS utilizzato è …, versione ….; su lato client, ho fatto uso di …; su lato server, il progetto è stato implementato con …;</w:t>
       </w:r>
     </w:p>
     <w:p>
@@ -3441,21 +2989,7 @@
         <w:rPr>
           <w:lang w:val="it-IT"/>
         </w:rPr>
-        <w:t xml:space="preserve"> e una parte di </w:t>
-      </w:r>
-      <w:proofErr w:type="spellStart"/>
-      <w:r>
-        <w:rPr>
-          <w:lang w:val="it-IT"/>
-        </w:rPr>
-        <w:t>Javascript</w:t>
-      </w:r>
-      <w:proofErr w:type="spellEnd"/>
-      <w:r>
-        <w:rPr>
-          <w:lang w:val="it-IT"/>
-        </w:rPr>
-        <w:t xml:space="preserve"> che si occupa di…</w:t>
+        <w:t xml:space="preserve"> e una parte di Javascript che si occupa di…</w:t>
       </w:r>
     </w:p>
     <w:p>
@@ -3519,35 +3053,7 @@
         <w:rPr>
           <w:lang w:val="it-IT"/>
         </w:rPr>
-        <w:t xml:space="preserve">Un utente può avviare una </w:t>
-      </w:r>
-      <w:proofErr w:type="spellStart"/>
-      <w:r>
-        <w:rPr>
-          <w:lang w:val="it-IT"/>
-        </w:rPr>
-        <w:t>query</w:t>
-      </w:r>
-      <w:proofErr w:type="spellEnd"/>
-      <w:r>
-        <w:rPr>
-          <w:lang w:val="it-IT"/>
-        </w:rPr>
-        <w:t xml:space="preserve"> su un prodotto (es. videogioco) introducendo un nome (anche parziale) utilizzando un file di tipo … chiamato …che, una volta letti i parametri di ricerca, si connette al DBMS, alla tabella … e lancia una </w:t>
-      </w:r>
-      <w:proofErr w:type="spellStart"/>
-      <w:r>
-        <w:rPr>
-          <w:lang w:val="it-IT"/>
-        </w:rPr>
-        <w:t>query</w:t>
-      </w:r>
-      <w:proofErr w:type="spellEnd"/>
-      <w:r>
-        <w:rPr>
-          <w:lang w:val="it-IT"/>
-        </w:rPr>
-        <w:t xml:space="preserve"> che…</w:t>
+        <w:t>Un utente può avviare una query su un prodotto (es. videogioco) introducendo un nome (anche parziale) utilizzando un file di tipo … chiamato …che, una volta letti i parametri di ricerca, si connette al DBMS, alla tabella … e lancia una query che…</w:t>
       </w:r>
     </w:p>
     <w:bookmarkEnd w:id="1"/>

</xml_diff>

<commit_message>
Implementate liste e sorting
</commit_message>
<xml_diff>
--- a/Esercizio Esame (Customer)/Relazione.docx
+++ b/Esercizio Esame (Customer)/Relazione.docx
@@ -9,8 +9,6 @@
           <w:lang w:val="it-IT"/>
         </w:rPr>
       </w:pPr>
-      <w:bookmarkStart w:id="0" w:name="_GoBack"/>
-      <w:bookmarkEnd w:id="0"/>
       <w:r>
         <w:rPr>
           <w:lang w:val="it-IT"/>
@@ -54,16 +52,16 @@
           <w:lang w:val="it-IT"/>
         </w:rPr>
       </w:pPr>
-      <w:bookmarkStart w:id="1" w:name="_Toc327176761"/>
-      <w:bookmarkStart w:id="2" w:name="_Toc327177681"/>
-      <w:bookmarkStart w:id="3" w:name="_Toc327177784"/>
-      <w:bookmarkStart w:id="4" w:name="_Toc327177874"/>
-      <w:bookmarkStart w:id="5" w:name="_Toc327179051"/>
-      <w:bookmarkStart w:id="6" w:name="_Toc327179319"/>
-      <w:bookmarkStart w:id="7" w:name="_Toc327179456"/>
-      <w:bookmarkStart w:id="8" w:name="_Toc327180177"/>
-      <w:bookmarkStart w:id="9" w:name="_Toc327181652"/>
-      <w:bookmarkStart w:id="10" w:name="_Toc327264462"/>
+      <w:bookmarkStart w:id="0" w:name="_Toc327176761"/>
+      <w:bookmarkStart w:id="1" w:name="_Toc327177681"/>
+      <w:bookmarkStart w:id="2" w:name="_Toc327177784"/>
+      <w:bookmarkStart w:id="3" w:name="_Toc327177874"/>
+      <w:bookmarkStart w:id="4" w:name="_Toc327179051"/>
+      <w:bookmarkStart w:id="5" w:name="_Toc327179319"/>
+      <w:bookmarkStart w:id="6" w:name="_Toc327179456"/>
+      <w:bookmarkStart w:id="7" w:name="_Toc327180177"/>
+      <w:bookmarkStart w:id="8" w:name="_Toc327181652"/>
+      <w:bookmarkStart w:id="9" w:name="_Toc327264462"/>
       <w:r>
         <w:rPr>
           <w:lang w:val="it-IT"/>
@@ -89,7 +87,39 @@
           <w:i/>
           <w:lang w:val="it-IT"/>
         </w:rPr>
-        <w:t>Questo documento è un template che si prefigge di illustrare agli studenti come organizzare la relazione di progetto. Ogni capitolo viene introdotto con delle linee guida (in Italic) che spiegano come compilare la sezione. E’ obbligatorio compilare tutte le sezioni.</w:t>
+        <w:t xml:space="preserve">Questo documento è un template che si prefigge di illustrare agli studenti come organizzare la relazione di progetto. Ogni capitolo viene introdotto con delle linee guida (in </w:t>
+      </w:r>
+      <w:proofErr w:type="spellStart"/>
+      <w:r>
+        <w:rPr>
+          <w:i/>
+          <w:lang w:val="it-IT"/>
+        </w:rPr>
+        <w:t>Italic</w:t>
+      </w:r>
+      <w:proofErr w:type="spellEnd"/>
+      <w:r>
+        <w:rPr>
+          <w:i/>
+          <w:lang w:val="it-IT"/>
+        </w:rPr>
+        <w:t xml:space="preserve">) che spiegano come compilare la sezione. </w:t>
+      </w:r>
+      <w:proofErr w:type="gramStart"/>
+      <w:r>
+        <w:rPr>
+          <w:i/>
+          <w:lang w:val="it-IT"/>
+        </w:rPr>
+        <w:t>E’</w:t>
+      </w:r>
+      <w:proofErr w:type="gramEnd"/>
+      <w:r>
+        <w:rPr>
+          <w:i/>
+          <w:lang w:val="it-IT"/>
+        </w:rPr>
+        <w:t xml:space="preserve"> obbligatorio compilare tutte le sezioni.</w:t>
       </w:r>
     </w:p>
     <w:p>
@@ -123,7 +153,23 @@
           <w:i/>
           <w:lang w:val="it-IT"/>
         </w:rPr>
-        <w:t>Il documento di progetto deve essere inviato al docente strettamente dall’account email dell’università del Piemonte Orientale (quindi non via gmail, ecc.)</w:t>
+        <w:t xml:space="preserve">Il documento di progetto deve essere inviato al docente strettamente dall’account </w:t>
+      </w:r>
+      <w:proofErr w:type="gramStart"/>
+      <w:r>
+        <w:rPr>
+          <w:i/>
+          <w:lang w:val="it-IT"/>
+        </w:rPr>
+        <w:t>email</w:t>
+      </w:r>
+      <w:proofErr w:type="gramEnd"/>
+      <w:r>
+        <w:rPr>
+          <w:i/>
+          <w:lang w:val="it-IT"/>
+        </w:rPr>
+        <w:t xml:space="preserve"> dell’università del Piemonte Orientale (quindi non via gmail, ecc.)</w:t>
       </w:r>
       <w:r>
         <w:rPr>
@@ -151,7 +197,23 @@
           <w:i/>
           <w:lang w:val="it-IT"/>
         </w:rPr>
-        <w:t xml:space="preserve"> rimuovere tutte le linee guida (in Italic) da</w:t>
+        <w:t xml:space="preserve"> rimuovere tutte le linee guida (in </w:t>
+      </w:r>
+      <w:proofErr w:type="spellStart"/>
+      <w:r>
+        <w:rPr>
+          <w:i/>
+          <w:lang w:val="it-IT"/>
+        </w:rPr>
+        <w:t>Italic</w:t>
+      </w:r>
+      <w:proofErr w:type="spellEnd"/>
+      <w:r>
+        <w:rPr>
+          <w:i/>
+          <w:lang w:val="it-IT"/>
+        </w:rPr>
+        <w:t>) da</w:t>
       </w:r>
       <w:r>
         <w:rPr>
@@ -206,7 +268,23 @@
           <w:i/>
           <w:lang w:val="it-IT"/>
         </w:rPr>
-        <w:t>pagine. Non si richiede una descrizione verbosa del progetto (che ruberebbe tempo prezioso alla sua preparazione), ma un’esposizione che dia un’idea del lavoro e delle scelte fatte. Un documento scarno farà sì che io  sia obbligato a porre più domande all’esame orale; un documento chiaro, conciso e ben scritto sarà invece la chiave per un buon risultato.</w:t>
+        <w:t xml:space="preserve">pagine. Non si richiede una descrizione verbosa del progetto (che ruberebbe tempo prezioso alla sua preparazione), ma un’esposizione che dia un’idea del lavoro e delle scelte fatte. Un documento scarno farà sì che </w:t>
+      </w:r>
+      <w:proofErr w:type="gramStart"/>
+      <w:r>
+        <w:rPr>
+          <w:i/>
+          <w:lang w:val="it-IT"/>
+        </w:rPr>
+        <w:t>io  sia</w:t>
+      </w:r>
+      <w:proofErr w:type="gramEnd"/>
+      <w:r>
+        <w:rPr>
+          <w:i/>
+          <w:lang w:val="it-IT"/>
+        </w:rPr>
+        <w:t xml:space="preserve"> obbligato a porre più domande all’esame orale; un documento chiaro, conciso e ben scritto sarà invece la chiave per un buon risultato.</w:t>
       </w:r>
     </w:p>
     <w:p>
@@ -326,7 +404,21 @@
         <w:rPr>
           <w:lang w:val="it-IT"/>
         </w:rPr>
-        <w:t xml:space="preserve">Si vuole realizzare un sito Web per una società di vendita di libri, fumetti, videogiochi, Cd, vinile e Dvd on-line. Il gestore del sito è unico, il quale può caricare e modificare </w:t>
+        <w:t xml:space="preserve">Si vuole realizzare un sito Web per una società di vendita di libri, fumetti, videogiochi, </w:t>
+      </w:r>
+      <w:proofErr w:type="spellStart"/>
+      <w:r>
+        <w:rPr>
+          <w:lang w:val="it-IT"/>
+        </w:rPr>
+        <w:t>Cd</w:t>
+      </w:r>
+      <w:proofErr w:type="spellEnd"/>
+      <w:r>
+        <w:rPr>
+          <w:lang w:val="it-IT"/>
+        </w:rPr>
+        <w:t xml:space="preserve">, vinile e Dvd on-line. Il gestore del sito è unico, il quale può caricare e modificare </w:t>
       </w:r>
       <w:r>
         <w:rPr>
@@ -698,7 +790,15 @@
               <w:ind w:right="698" w:hanging="360"/>
             </w:pPr>
             <w:r>
-              <w:t xml:space="preserve">La sua categoria commerciale (libri, fumetti, videogiochi, Cd, vinile e Dvd),  </w:t>
+              <w:t xml:space="preserve">La sua categoria commerciale (libri, fumetti, videogiochi, </w:t>
+            </w:r>
+            <w:proofErr w:type="spellStart"/>
+            <w:r>
+              <w:t>Cd</w:t>
+            </w:r>
+            <w:proofErr w:type="spellEnd"/>
+            <w:r>
+              <w:t xml:space="preserve">, vinile e Dvd),  </w:t>
             </w:r>
           </w:p>
           <w:p>
@@ -825,7 +925,15 @@
           </w:tcPr>
           <w:p>
             <w:r>
-              <w:t>Il prodotto è descritto da attributi diversi a seconda del tipo. Per esempio, un libro avrà un autore, un titolo, un editore, un numero ISBN, il numero di pagine e l’anno di uscita. Un Cd e il corrispondente vinile avranno l’autore e il titolo, i titoli delle canzoni e la durata di ciascuna, l’anno di uscita. Il Dvd avrà un titolo, un direttore e i nomi di almeno 3 attori (ma non più di 6), l’anno di uscita e il genere (Dramma, sentimentale, fantascienza, giallo, documentario, ecc.)</w:t>
+              <w:t xml:space="preserve">Il prodotto è descritto da attributi diversi a seconda del tipo. Per esempio, un libro avrà un autore, un titolo, un editore, un numero ISBN, il numero di pagine e l’anno di uscita. Un </w:t>
+            </w:r>
+            <w:proofErr w:type="spellStart"/>
+            <w:r>
+              <w:t>Cd</w:t>
+            </w:r>
+            <w:proofErr w:type="spellEnd"/>
+            <w:r>
+              <w:t xml:space="preserve"> e il corrispondente vinile avranno l’autore e il titolo, i titoli delle canzoni e la durata di ciascuna, l’anno di uscita. Il Dvd avrà un titolo, un direttore e i nomi di almeno 3 attori (ma non più di 6), l’anno di uscita e il genere (Dramma, sentimentale, fantascienza, giallo, documentario, ecc.)</w:t>
             </w:r>
           </w:p>
         </w:tc>
@@ -1050,14 +1158,28 @@
               <w:rPr>
                 <w:color w:val="FF0000"/>
               </w:rPr>
-              <w:t>Quando la giacenza del prodotto sia nuovamente maggiore di zero, l’utente che si era prenotato deve ricevere un e-</w:t>
-            </w:r>
+              <w:t xml:space="preserve">Quando la giacenza del prodotto sia nuovamente maggiore di zero, l’utente che si era prenotato deve ricevere </w:t>
+            </w:r>
+            <w:proofErr w:type="gramStart"/>
             <w:r>
               <w:rPr>
                 <w:color w:val="FF0000"/>
               </w:rPr>
+              <w:t>un e-</w:t>
+            </w:r>
+            <w:r>
+              <w:rPr>
+                <w:color w:val="FF0000"/>
+              </w:rPr>
               <w:lastRenderedPageBreak/>
-              <w:t>mail, che lo avvisa che ora è possibile effettuare l’acquisto.</w:t>
+              <w:t>mail</w:t>
+            </w:r>
+            <w:proofErr w:type="gramEnd"/>
+            <w:r>
+              <w:rPr>
+                <w:color w:val="FF0000"/>
+              </w:rPr>
+              <w:t>, che lo avvisa che ora è possibile effettuare l’acquisto.</w:t>
             </w:r>
           </w:p>
         </w:tc>
@@ -1082,7 +1204,21 @@
               <w:rPr>
                 <w:color w:val="FF0000"/>
               </w:rPr>
-              <w:t xml:space="preserve">viene semplicemente inviata una email che avvisa </w:t>
+              <w:t xml:space="preserve">viene semplicemente inviata una </w:t>
+            </w:r>
+            <w:proofErr w:type="gramStart"/>
+            <w:r>
+              <w:rPr>
+                <w:color w:val="FF0000"/>
+              </w:rPr>
+              <w:t>email</w:t>
+            </w:r>
+            <w:proofErr w:type="gramEnd"/>
+            <w:r>
+              <w:rPr>
+                <w:color w:val="FF0000"/>
+              </w:rPr>
+              <w:t xml:space="preserve"> che avvisa </w:t>
             </w:r>
             <w:r>
               <w:rPr>
@@ -1156,7 +1292,124 @@
           </w:tcPr>
           <w:p>
             <w:r>
-              <w:t>Il gestore di terze parti viene emulato da una serie di funzioni che: valutano la correttezza dei dati della carta inseriti e nel caso di un pagamento il 70% dei casi genera un errore tra  "Not enough money on your account", "We cannot contact your bank now", "Service temporary unavailable, please retry after 5 minutes", "Transaction negated from your bank account".</w:t>
+              <w:t xml:space="preserve">Il gestore di terze parti viene emulato da una serie di funzioni che: valutano la correttezza dei dati della carta inseriti e nel caso di un pagamento il 70% dei casi genera un errore </w:t>
+            </w:r>
+            <w:proofErr w:type="gramStart"/>
+            <w:r>
+              <w:t>tra  "</w:t>
+            </w:r>
+            <w:proofErr w:type="spellStart"/>
+            <w:proofErr w:type="gramEnd"/>
+            <w:r>
+              <w:t>Not</w:t>
+            </w:r>
+            <w:proofErr w:type="spellEnd"/>
+            <w:r>
+              <w:t xml:space="preserve"> </w:t>
+            </w:r>
+            <w:proofErr w:type="spellStart"/>
+            <w:r>
+              <w:t>enough</w:t>
+            </w:r>
+            <w:proofErr w:type="spellEnd"/>
+            <w:r>
+              <w:t xml:space="preserve"> money on </w:t>
+            </w:r>
+            <w:proofErr w:type="spellStart"/>
+            <w:r>
+              <w:t>your</w:t>
+            </w:r>
+            <w:proofErr w:type="spellEnd"/>
+            <w:r>
+              <w:t xml:space="preserve"> account", "</w:t>
+            </w:r>
+            <w:proofErr w:type="spellStart"/>
+            <w:r>
+              <w:t>We</w:t>
+            </w:r>
+            <w:proofErr w:type="spellEnd"/>
+            <w:r>
+              <w:t xml:space="preserve"> </w:t>
+            </w:r>
+            <w:proofErr w:type="spellStart"/>
+            <w:r>
+              <w:t>cannot</w:t>
+            </w:r>
+            <w:proofErr w:type="spellEnd"/>
+            <w:r>
+              <w:t xml:space="preserve"> </w:t>
+            </w:r>
+            <w:proofErr w:type="spellStart"/>
+            <w:r>
+              <w:t>contact</w:t>
+            </w:r>
+            <w:proofErr w:type="spellEnd"/>
+            <w:r>
+              <w:t xml:space="preserve"> </w:t>
+            </w:r>
+            <w:proofErr w:type="spellStart"/>
+            <w:r>
+              <w:t>your</w:t>
+            </w:r>
+            <w:proofErr w:type="spellEnd"/>
+            <w:r>
+              <w:t xml:space="preserve"> bank </w:t>
+            </w:r>
+            <w:proofErr w:type="spellStart"/>
+            <w:r>
+              <w:t>now</w:t>
+            </w:r>
+            <w:proofErr w:type="spellEnd"/>
+            <w:r>
+              <w:t xml:space="preserve">", "Service temporary </w:t>
+            </w:r>
+            <w:proofErr w:type="spellStart"/>
+            <w:r>
+              <w:t>unavailable</w:t>
+            </w:r>
+            <w:proofErr w:type="spellEnd"/>
+            <w:r>
+              <w:t xml:space="preserve">, </w:t>
+            </w:r>
+            <w:proofErr w:type="spellStart"/>
+            <w:r>
+              <w:t>please</w:t>
+            </w:r>
+            <w:proofErr w:type="spellEnd"/>
+            <w:r>
+              <w:t xml:space="preserve"> </w:t>
+            </w:r>
+            <w:proofErr w:type="spellStart"/>
+            <w:r>
+              <w:t>retry</w:t>
+            </w:r>
+            <w:proofErr w:type="spellEnd"/>
+            <w:r>
+              <w:t xml:space="preserve"> </w:t>
+            </w:r>
+            <w:proofErr w:type="spellStart"/>
+            <w:r>
+              <w:t>after</w:t>
+            </w:r>
+            <w:proofErr w:type="spellEnd"/>
+            <w:r>
+              <w:t xml:space="preserve"> 5 minutes", "Transaction </w:t>
+            </w:r>
+            <w:proofErr w:type="spellStart"/>
+            <w:r>
+              <w:t>negated</w:t>
+            </w:r>
+            <w:proofErr w:type="spellEnd"/>
+            <w:r>
+              <w:t xml:space="preserve"> from </w:t>
+            </w:r>
+            <w:proofErr w:type="spellStart"/>
+            <w:r>
+              <w:t>your</w:t>
+            </w:r>
+            <w:proofErr w:type="spellEnd"/>
+            <w:r>
+              <w:t xml:space="preserve"> bank account".</w:t>
             </w:r>
           </w:p>
           <w:p>
@@ -1231,7 +1484,23 @@
           </w:tcPr>
           <w:p>
             <w:r>
-              <w:t>L’implementazione viene fatta in modo sicuro delegando al sistema di 3e parti la memorizzazione dei dati della carta e mantenendo nel nostro db il riferimento (token_id) alla carta del servizio di terze parti e i dati “descrittivi” (tipo, ultime cifre, scadenza, intestatario)</w:t>
+              <w:t xml:space="preserve">L’implementazione viene fatta in modo sicuro delegando al sistema di 3e parti la memorizzazione dei dati della carta e mantenendo nel nostro </w:t>
+            </w:r>
+            <w:proofErr w:type="spellStart"/>
+            <w:r>
+              <w:t>db</w:t>
+            </w:r>
+            <w:proofErr w:type="spellEnd"/>
+            <w:r>
+              <w:t xml:space="preserve"> il riferimento (</w:t>
+            </w:r>
+            <w:proofErr w:type="spellStart"/>
+            <w:r>
+              <w:t>token_id</w:t>
+            </w:r>
+            <w:proofErr w:type="spellEnd"/>
+            <w:r>
+              <w:t>) alla carta del servizio di terze parti e i dati “descrittivi” (tipo, ultime cifre, scadenza, intestatario)</w:t>
             </w:r>
           </w:p>
         </w:tc>
@@ -1298,7 +1567,12 @@
               <w:ind w:left="-5"/>
             </w:pPr>
             <w:r>
-              <w:t xml:space="preserve">Un utente può registrarsi memorizzando i propri dati anagrafici, l’indirizzo di spedizione e la carta di credito (numero, data scadenza, codice di  tre cifre e intestatario).  </w:t>
+              <w:t xml:space="preserve">Un utente può registrarsi memorizzando i propri dati anagrafici, l’indirizzo di spedizione e la carta di credito (numero, data scadenza, codice di </w:t>
+            </w:r>
+            <w:bookmarkStart w:id="10" w:name="_GoBack"/>
+            <w:bookmarkEnd w:id="10"/>
+            <w:r>
+              <w:t xml:space="preserve">tre cifre e intestatario).  </w:t>
             </w:r>
             <w:r>
               <w:t>L’utente può gestire i propri metodi di pagamento (cancellarli)</w:t>
@@ -1441,7 +1715,23 @@
             </w:r>
             <w:r>
               <w:lastRenderedPageBreak/>
-              <w:t xml:space="preserve">videogioco (“Civilization IV” o “Civilization” per considerare le versioni I, II, III, ecc.) o il personaggio di un fumetto (“Spiderman” oppure “Spider”). La ricerca può essere raffinata per “prezzo: crescente”, “prezzo: decrescente”, “media recensioni clienti” e “Ultimi arrivi”.  </w:t>
+              <w:t>videogioco (“</w:t>
+            </w:r>
+            <w:proofErr w:type="spellStart"/>
+            <w:r>
+              <w:t>Civilization</w:t>
+            </w:r>
+            <w:proofErr w:type="spellEnd"/>
+            <w:r>
+              <w:t xml:space="preserve"> IV” o “</w:t>
+            </w:r>
+            <w:proofErr w:type="spellStart"/>
+            <w:r>
+              <w:t>Civilization</w:t>
+            </w:r>
+            <w:proofErr w:type="spellEnd"/>
+            <w:r>
+              <w:t xml:space="preserve">” per considerare le versioni I, II, III, ecc.) o il personaggio di un fumetto (“Spiderman” oppure “Spider”). La ricerca può essere raffinata per “prezzo: crescente”, “prezzo: decrescente”, “media recensioni clienti” e “Ultimi arrivi”.  </w:t>
             </w:r>
           </w:p>
           <w:p>
@@ -1457,7 +1747,23 @@
           <w:p>
             <w:r>
               <w:lastRenderedPageBreak/>
-              <w:t>“media recensioni cliente” ovvero “Only Best” e “Ultimi arrivi” ovvero “Latest” non sono criteri di ordinamento ma filtri di ricerca combinabili con il testo ricercato e la categoria prodotto. Anche la categoria prodotto è un filtro.</w:t>
+              <w:t>“media recensioni cliente” ovvero “</w:t>
+            </w:r>
+            <w:proofErr w:type="spellStart"/>
+            <w:r>
+              <w:t>Only</w:t>
+            </w:r>
+            <w:proofErr w:type="spellEnd"/>
+            <w:r>
+              <w:t xml:space="preserve"> Best” e “Ultimi arrivi” ovvero “</w:t>
+            </w:r>
+            <w:proofErr w:type="spellStart"/>
+            <w:r>
+              <w:t>Latest</w:t>
+            </w:r>
+            <w:proofErr w:type="spellEnd"/>
+            <w:r>
+              <w:t>” non sono criteri di ordinamento ma filtri di ricerca combinabili con il testo ricercato e la categoria prodotto. Anche la categoria prodotto è un filtro.</w:t>
             </w:r>
           </w:p>
           <w:p>
@@ -1658,7 +1964,23 @@
           </w:tcPr>
           <w:p>
             <w:r>
-              <w:t>Il commento finale viene lasciato VOLUTAMENTE in quato essa è una politica adottata anche da amazon: chiunque può lasciare recensioni a patto che sia registrato.</w:t>
+              <w:t xml:space="preserve">Il commento finale viene lasciato VOLUTAMENTE in </w:t>
+            </w:r>
+            <w:proofErr w:type="spellStart"/>
+            <w:r>
+              <w:t>quato</w:t>
+            </w:r>
+            <w:proofErr w:type="spellEnd"/>
+            <w:r>
+              <w:t xml:space="preserve"> essa è una politica adottata anche da </w:t>
+            </w:r>
+            <w:proofErr w:type="spellStart"/>
+            <w:r>
+              <w:t>amazon</w:t>
+            </w:r>
+            <w:proofErr w:type="spellEnd"/>
+            <w:r>
+              <w:t>: chiunque può lasciare recensioni a patto che sia registrato.</w:t>
             </w:r>
           </w:p>
         </w:tc>
@@ -2092,7 +2414,21 @@
         <w:rPr>
           <w:lang w:val="it-IT"/>
         </w:rPr>
-        <w:t xml:space="preserve">Per il modello ER, si può utilizzare un qualsiasi tool grafico (anche quello che messo a disposizione da Microsoft Word). </w:t>
+        <w:t xml:space="preserve">Per il modello ER, si può utilizzare un qualsiasi </w:t>
+      </w:r>
+      <w:proofErr w:type="spellStart"/>
+      <w:r>
+        <w:rPr>
+          <w:lang w:val="it-IT"/>
+        </w:rPr>
+        <w:t>tool</w:t>
+      </w:r>
+      <w:proofErr w:type="spellEnd"/>
+      <w:r>
+        <w:rPr>
+          <w:lang w:val="it-IT"/>
+        </w:rPr>
+        <w:t xml:space="preserve"> grafico (anche quello che messo a disposizione da Microsoft Word). </w:t>
       </w:r>
     </w:p>
     <w:p>
@@ -2203,7 +2539,21 @@
         <w:rPr>
           <w:i/>
         </w:rPr>
-        <w:t>Oppure si possono usare tante tabelle Word (o Libre Office) per ogni tabella del db in cui si vedono chiaramente gli attributi, le chiavi e i tipi.</w:t>
+        <w:t xml:space="preserve">Oppure si possono usare tante tabelle Word (o Libre Office) per ogni tabella del </w:t>
+      </w:r>
+      <w:proofErr w:type="spellStart"/>
+      <w:r>
+        <w:rPr>
+          <w:i/>
+        </w:rPr>
+        <w:t>db</w:t>
+      </w:r>
+      <w:proofErr w:type="spellEnd"/>
+      <w:r>
+        <w:rPr>
+          <w:i/>
+        </w:rPr>
+        <w:t xml:space="preserve"> in cui si vedono chiaramente gli attributi, le chiavi e i tipi.</w:t>
       </w:r>
     </w:p>
     <w:p>
@@ -2266,7 +2616,21 @@
         <w:rPr>
           <w:i/>
         </w:rPr>
-        <w:t xml:space="preserve"> si è scelto è cosi’ via.</w:t>
+        <w:t xml:space="preserve"> si è scelto è </w:t>
+      </w:r>
+      <w:proofErr w:type="spellStart"/>
+      <w:r>
+        <w:rPr>
+          <w:i/>
+        </w:rPr>
+        <w:t>cosi’</w:t>
+      </w:r>
+      <w:proofErr w:type="spellEnd"/>
+      <w:r>
+        <w:rPr>
+          <w:i/>
+        </w:rPr>
+        <w:t xml:space="preserve"> via.</w:t>
       </w:r>
     </w:p>
     <w:p>
@@ -2516,7 +2880,23 @@
                 <w:i/>
                 <w:lang w:val="it-IT"/>
               </w:rPr>
-              <w:t xml:space="preserve"> requisito utente viene implementato come segue: si deve produrre un form che contiene…</w:t>
+              <w:t xml:space="preserve"> requisito utente viene implementato come segue: si deve produrre un </w:t>
+            </w:r>
+            <w:proofErr w:type="spellStart"/>
+            <w:r>
+              <w:rPr>
+                <w:i/>
+                <w:lang w:val="it-IT"/>
+              </w:rPr>
+              <w:t>form</w:t>
+            </w:r>
+            <w:proofErr w:type="spellEnd"/>
+            <w:r>
+              <w:rPr>
+                <w:i/>
+                <w:lang w:val="it-IT"/>
+              </w:rPr>
+              <w:t xml:space="preserve"> che contiene…</w:t>
             </w:r>
             <w:r>
               <w:rPr>
@@ -2656,8 +3036,17 @@
                 <w:i/>
                 <w:lang w:val="it-IT"/>
               </w:rPr>
-              <w:t>Ho assunto qui la seguente ipotesi:…</w:t>
-            </w:r>
+              <w:t xml:space="preserve">Ho assunto qui la seguente </w:t>
+            </w:r>
+            <w:proofErr w:type="gramStart"/>
+            <w:r>
+              <w:rPr>
+                <w:i/>
+                <w:lang w:val="it-IT"/>
+              </w:rPr>
+              <w:t>ipotesi:…</w:t>
+            </w:r>
+            <w:proofErr w:type="gramEnd"/>
           </w:p>
         </w:tc>
       </w:tr>
@@ -2862,7 +3251,21 @@
         <w:rPr>
           <w:i/>
         </w:rPr>
-        <w:t xml:space="preserve"> se uno dei framework visti a lezione (Bootstrap e Angular JS)</w:t>
+        <w:t xml:space="preserve"> se uno dei framework visti a lezione (Bootstrap e </w:t>
+      </w:r>
+      <w:proofErr w:type="spellStart"/>
+      <w:r>
+        <w:rPr>
+          <w:i/>
+        </w:rPr>
+        <w:t>Angular</w:t>
+      </w:r>
+      <w:proofErr w:type="spellEnd"/>
+      <w:r>
+        <w:rPr>
+          <w:i/>
+        </w:rPr>
+        <w:t xml:space="preserve"> JS)</w:t>
       </w:r>
       <w:r>
         <w:rPr>
@@ -2881,7 +3284,21 @@
         <w:rPr>
           <w:i/>
         </w:rPr>
-        <w:t>Per esempio: IL DBMS utilizzato è …, versione ….; su lato client, ho fatto uso di …; su lato server, il progetto è stato implementato con …;</w:t>
+        <w:t>Per esempio: IL DBMS utilizzato è …, versione</w:t>
+      </w:r>
+      <w:proofErr w:type="gramStart"/>
+      <w:r>
+        <w:rPr>
+          <w:i/>
+        </w:rPr>
+        <w:t xml:space="preserve"> ….</w:t>
+      </w:r>
+      <w:proofErr w:type="gramEnd"/>
+      <w:r>
+        <w:rPr>
+          <w:i/>
+        </w:rPr>
+        <w:t>; su lato client, ho fatto uso di …; su lato server, il progetto è stato implementato con …;</w:t>
       </w:r>
     </w:p>
     <w:p>
@@ -2989,7 +3406,21 @@
         <w:rPr>
           <w:lang w:val="it-IT"/>
         </w:rPr>
-        <w:t xml:space="preserve"> e una parte di Javascript che si occupa di…</w:t>
+        <w:t xml:space="preserve"> e una parte di </w:t>
+      </w:r>
+      <w:proofErr w:type="spellStart"/>
+      <w:r>
+        <w:rPr>
+          <w:lang w:val="it-IT"/>
+        </w:rPr>
+        <w:t>Javascript</w:t>
+      </w:r>
+      <w:proofErr w:type="spellEnd"/>
+      <w:r>
+        <w:rPr>
+          <w:lang w:val="it-IT"/>
+        </w:rPr>
+        <w:t xml:space="preserve"> che si occupa di…</w:t>
       </w:r>
     </w:p>
     <w:p>
@@ -3053,9 +3484,38 @@
         <w:rPr>
           <w:lang w:val="it-IT"/>
         </w:rPr>
-        <w:t>Un utente può avviare una query su un prodotto (es. videogioco) introducendo un nome (anche parziale) utilizzando un file di tipo … chiamato …che, una volta letti i parametri di ricerca, si connette al DBMS, alla tabella … e lancia una query che…</w:t>
+        <w:t xml:space="preserve">Un utente può avviare una </w:t>
+      </w:r>
+      <w:proofErr w:type="spellStart"/>
+      <w:r>
+        <w:rPr>
+          <w:lang w:val="it-IT"/>
+        </w:rPr>
+        <w:t>query</w:t>
+      </w:r>
+      <w:proofErr w:type="spellEnd"/>
+      <w:r>
+        <w:rPr>
+          <w:lang w:val="it-IT"/>
+        </w:rPr>
+        <w:t xml:space="preserve"> su un prodotto (es. videogioco) introducendo un nome (anche parziale) utilizzando un file di tipo … chiamato …che, una volta letti i parametri di ricerca, si connette al DBMS, alla tabella … e lancia una </w:t>
+      </w:r>
+      <w:proofErr w:type="spellStart"/>
+      <w:r>
+        <w:rPr>
+          <w:lang w:val="it-IT"/>
+        </w:rPr>
+        <w:t>query</w:t>
+      </w:r>
+      <w:proofErr w:type="spellEnd"/>
+      <w:r>
+        <w:rPr>
+          <w:lang w:val="it-IT"/>
+        </w:rPr>
+        <w:t xml:space="preserve"> che…</w:t>
       </w:r>
     </w:p>
+    <w:bookmarkEnd w:id="0"/>
     <w:bookmarkEnd w:id="1"/>
     <w:bookmarkEnd w:id="2"/>
     <w:bookmarkEnd w:id="3"/>
@@ -3065,7 +3525,6 @@
     <w:bookmarkEnd w:id="7"/>
     <w:bookmarkEnd w:id="8"/>
     <w:bookmarkEnd w:id="9"/>
-    <w:bookmarkEnd w:id="10"/>
     <w:p/>
     <w:sectPr>
       <w:footerReference w:type="default" r:id="rId7"/>
@@ -3113,6 +3572,7 @@
         <w:docPartUnique/>
       </w:docPartObj>
     </w:sdtPr>
+    <w:sdtEndPr/>
     <w:sdtContent>
       <w:p>
         <w:pPr>

</xml_diff>

<commit_message>
Aggiornato DB e relazione
</commit_message>
<xml_diff>
--- a/Esercizio Esame (Customer)/Relazione.docx
+++ b/Esercizio Esame (Customer)/Relazione.docx
@@ -13,35 +13,73 @@
         <w:rPr>
           <w:lang w:val="it-IT"/>
         </w:rPr>
-        <w:t>Metodologie di programmazione del Web 2018/2019</w:t>
+        <w:t>Metodologie di programmazione del Web</w:t>
+      </w:r>
+      <w:r>
+        <w:rPr>
+          <w:lang w:val="it-IT"/>
+        </w:rPr>
+        <w:t xml:space="preserve"> 2018/2019</w:t>
       </w:r>
     </w:p>
     <w:p>
       <w:pPr>
         <w:pStyle w:val="Title2"/>
-      </w:pPr>
-      <w:r>
-        <w:t>Documento di progetto</w:t>
+        <w:rPr>
+          <w:lang w:val="it-IT"/>
+        </w:rPr>
+      </w:pPr>
+      <w:r>
+        <w:rPr>
+          <w:lang w:val="it-IT"/>
+        </w:rPr>
+        <w:t>D</w:t>
+      </w:r>
+      <w:r>
+        <w:rPr>
+          <w:lang w:val="it-IT"/>
+        </w:rPr>
+        <w:t>ocumento di progetto</w:t>
       </w:r>
     </w:p>
     <w:p>
       <w:pPr>
         <w:pStyle w:val="Title3"/>
-      </w:pPr>
-      <w:r>
+        <w:rPr>
+          <w:lang w:val="it-IT"/>
+        </w:rPr>
+      </w:pPr>
+      <w:r>
+        <w:rPr>
+          <w:lang w:val="it-IT"/>
+        </w:rPr>
         <w:t>20024195 Gabor Galazzo</w:t>
       </w:r>
     </w:p>
     <w:p>
       <w:pPr>
         <w:pStyle w:val="Title4"/>
-      </w:pPr>
-      <w:r>
+        <w:rPr>
+          <w:lang w:val="it-IT"/>
+        </w:rPr>
+      </w:pPr>
+      <w:r>
+        <w:rPr>
+          <w:lang w:val="it-IT"/>
+        </w:rPr>
         <w:t>28/06/2019</w:t>
       </w:r>
     </w:p>
     <w:p>
-      <w:r>
+      <w:pPr>
+        <w:rPr>
+          <w:lang w:val="it-IT"/>
+        </w:rPr>
+      </w:pPr>
+      <w:r>
+        <w:rPr>
+          <w:lang w:val="it-IT"/>
+        </w:rPr>
         <w:br w:type="page"/>
       </w:r>
     </w:p>
@@ -67,7 +105,13 @@
           <w:lang w:val="it-IT"/>
         </w:rPr>
         <w:lastRenderedPageBreak/>
-        <w:t>Come si usa questo documento</w:t>
+        <w:t>Come si usa questo d</w:t>
+      </w:r>
+      <w:r>
+        <w:rPr>
+          <w:lang w:val="it-IT"/>
+        </w:rPr>
+        <w:t>ocumento</w:t>
       </w:r>
     </w:p>
     <w:p>
@@ -227,7 +271,21 @@
           <w:i/>
           <w:lang w:val="it-IT"/>
         </w:rPr>
-        <w:t xml:space="preserve"> documento (tranne la sezione “PLAGIO”).</w:t>
+        <w:t xml:space="preserve"> documento</w:t>
+      </w:r>
+      <w:r>
+        <w:rPr>
+          <w:i/>
+          <w:lang w:val="it-IT"/>
+        </w:rPr>
+        <w:t xml:space="preserve"> (tranne la sezione “PLAGIO”)</w:t>
+      </w:r>
+      <w:r>
+        <w:rPr>
+          <w:i/>
+          <w:lang w:val="it-IT"/>
+        </w:rPr>
+        <w:t>.</w:t>
       </w:r>
     </w:p>
     <w:p>
@@ -247,28 +305,7 @@
           <w:i/>
           <w:lang w:val="it-IT"/>
         </w:rPr>
-        <w:t xml:space="preserve">Il documento deve essere lungo, al massimo, </w:t>
-      </w:r>
-      <w:r>
-        <w:rPr>
-          <w:i/>
-          <w:lang w:val="it-IT"/>
-        </w:rPr>
-        <w:t>10</w:t>
-      </w:r>
-      <w:r>
-        <w:rPr>
-          <w:i/>
-          <w:lang w:val="it-IT"/>
-        </w:rPr>
-        <w:t xml:space="preserve"> </w:t>
-      </w:r>
-      <w:r>
-        <w:rPr>
-          <w:i/>
-          <w:lang w:val="it-IT"/>
-        </w:rPr>
-        <w:t xml:space="preserve">pagine. Non si richiede una descrizione verbosa del progetto (che ruberebbe tempo prezioso alla sua preparazione), ma un’esposizione che dia un’idea del lavoro e delle scelte fatte. Un documento scarno farà sì che </w:t>
+        <w:t xml:space="preserve">Il documento deve essere lungo, al massimo, 10 pagine. Non si richiede una descrizione verbosa del progetto (che ruberebbe tempo prezioso alla sua preparazione), ma un’esposizione che dia un’idea del lavoro e delle scelte fatte. Un documento scarno farà sì che </w:t>
       </w:r>
       <w:proofErr w:type="gramStart"/>
       <w:r>
@@ -298,13 +335,7 @@
         <w:rPr>
           <w:lang w:val="it-IT"/>
         </w:rPr>
-        <w:t>Plagio</w:t>
-      </w:r>
-      <w:r>
-        <w:rPr>
-          <w:lang w:val="it-IT"/>
-        </w:rPr>
-        <w:t xml:space="preserve"> (non rimuovere questa sezione)</w:t>
+        <w:t>Plagio (non rimuovere questa sezione)</w:t>
       </w:r>
     </w:p>
     <w:p>
@@ -378,14 +409,8 @@
     <w:p>
       <w:pPr>
         <w:pStyle w:val="Titolo2"/>
-        <w:rPr>
-          <w:lang w:val="it-IT"/>
-        </w:rPr>
-      </w:pPr>
-      <w:r>
-        <w:rPr>
-          <w:lang w:val="it-IT"/>
-        </w:rPr>
+      </w:pPr>
+      <w:r>
         <w:t>introduzione</w:t>
       </w:r>
     </w:p>
@@ -397,46 +422,23 @@
           <w:numId w:val="0"/>
         </w:numPr>
         <w:rPr>
-          <w:lang w:val="it-IT"/>
-        </w:rPr>
-      </w:pPr>
-      <w:r>
-        <w:rPr>
-          <w:lang w:val="it-IT"/>
-        </w:rPr>
-        <w:t xml:space="preserve">Si vuole realizzare un sito Web per una società di vendita di libri, fumetti, videogiochi, </w:t>
-      </w:r>
-      <w:proofErr w:type="spellStart"/>
-      <w:r>
-        <w:rPr>
-          <w:lang w:val="it-IT"/>
-        </w:rPr>
-        <w:t>Cd</w:t>
-      </w:r>
-      <w:proofErr w:type="spellEnd"/>
-      <w:r>
-        <w:rPr>
-          <w:lang w:val="it-IT"/>
-        </w:rPr>
-        <w:t xml:space="preserve">, vinile e Dvd on-line. Il gestore del sito è unico, il quale può caricare e modificare </w:t>
-      </w:r>
-      <w:r>
-        <w:rPr>
-          <w:lang w:val="it-IT"/>
-        </w:rPr>
-        <w:t>i</w:t>
-      </w:r>
-      <w:r>
-        <w:rPr>
-          <w:lang w:val="it-IT"/>
-        </w:rPr>
-        <w:t xml:space="preserve"> prodotti</w:t>
-      </w:r>
-      <w:r>
-        <w:rPr>
-          <w:lang w:val="it-IT"/>
-        </w:rPr>
-        <w:t>, gestire lo stato degli ordini, delle segnalazioni e visualizzare i dati sui propri clienti. I clienti possono creare un carrello di prodotti, effettuare ordini, vederne lo stato e lasciare segnalazioni se registrati, mettersi in attesa di prodotti non disponibili e lasciare recensioni sui prodotti (se registrati).</w:t>
+          <w:i/>
+          <w:lang w:val="it-IT"/>
+        </w:rPr>
+      </w:pPr>
+      <w:r>
+        <w:rPr>
+          <w:i/>
+          <w:lang w:val="it-IT"/>
+        </w:rPr>
+        <w:t>Spiegare brevemente lo scopo d</w:t>
+      </w:r>
+      <w:r>
+        <w:rPr>
+          <w:i/>
+          <w:lang w:val="it-IT"/>
+        </w:rPr>
+        <w:t>el progetto con parole proprie. Che cosa sa si vuole ottenere? Qual è lo scopo del progetto?</w:t>
       </w:r>
     </w:p>
     <w:p>
@@ -532,26 +534,53 @@
           <w:i/>
           <w:lang w:val="it-IT"/>
         </w:rPr>
-        <w:t>Tutti i requisiti sono discussi in forma tabellare. Ogni requisito è contraddistinto da un identificativo a scelta dello studente, che verrà usato in seguito nel documento. Per esempio:</w:t>
+        <w:t xml:space="preserve">Tutti i requisiti sono discussi in forma tabellare. Ogni requisito è contraddistinto da un identificativo a scelta dello studente, che verrà usato </w:t>
+      </w:r>
+      <w:r>
+        <w:rPr>
+          <w:i/>
+          <w:lang w:val="it-IT"/>
+        </w:rPr>
+        <w:t>in seguito nel documento. Per esempio:</w:t>
       </w:r>
     </w:p>
-    <w:p/>
+    <w:p>
+      <w:pPr>
+        <w:rPr>
+          <w:lang w:val="it-IT"/>
+        </w:rPr>
+      </w:pPr>
+    </w:p>
     <w:p>
       <w:pPr>
         <w:pStyle w:val="Didascalia"/>
         <w:keepNext/>
       </w:pPr>
+      <w:proofErr w:type="spellStart"/>
       <w:r>
         <w:lastRenderedPageBreak/>
-        <w:t xml:space="preserve">Tabella </w:t>
-      </w:r>
-      <w:r>
+        <w:t>Tabella</w:t>
+      </w:r>
+      <w:proofErr w:type="spellEnd"/>
+      <w:r>
+        <w:t xml:space="preserve"> </w:t>
+      </w:r>
+      <w:r>
+        <w:rPr>
+          <w:noProof/>
+        </w:rPr>
         <w:fldChar w:fldCharType="begin"/>
       </w:r>
       <w:r>
+        <w:rPr>
+          <w:noProof/>
+        </w:rPr>
         <w:instrText xml:space="preserve"> SEQ Tabella \* ARABIC </w:instrText>
       </w:r>
       <w:r>
+        <w:rPr>
+          <w:noProof/>
+        </w:rPr>
         <w:fldChar w:fldCharType="separate"/>
       </w:r>
       <w:r>
@@ -567,8 +596,29 @@
         <w:fldChar w:fldCharType="end"/>
       </w:r>
       <w:r>
-        <w:t xml:space="preserve"> Analisi dei requisiti</w:t>
-      </w:r>
+        <w:t xml:space="preserve"> </w:t>
+      </w:r>
+      <w:proofErr w:type="spellStart"/>
+      <w:r>
+        <w:t>Analisi</w:t>
+      </w:r>
+      <w:proofErr w:type="spellEnd"/>
+      <w:r>
+        <w:t xml:space="preserve"> </w:t>
+      </w:r>
+      <w:proofErr w:type="spellStart"/>
+      <w:r>
+        <w:t>dei</w:t>
+      </w:r>
+      <w:proofErr w:type="spellEnd"/>
+      <w:r>
+        <w:t xml:space="preserve"> </w:t>
+      </w:r>
+      <w:proofErr w:type="spellStart"/>
+      <w:r>
+        <w:t>requisiti</w:t>
+      </w:r>
+      <w:proofErr w:type="spellEnd"/>
     </w:p>
     <w:tbl>
       <w:tblPr>
@@ -711,21 +761,7 @@
                 <w:i/>
                 <w:lang w:val="it-IT"/>
               </w:rPr>
-              <w:t>R</w:t>
-            </w:r>
-            <w:r>
-              <w:rPr>
-                <w:i/>
-                <w:lang w:val="it-IT"/>
-              </w:rPr>
-              <w:t>U</w:t>
-            </w:r>
-            <w:r>
-              <w:rPr>
-                <w:i/>
-                <w:lang w:val="it-IT"/>
-              </w:rPr>
-              <w:t>001</w:t>
+              <w:t>RU001</w:t>
             </w:r>
           </w:p>
         </w:tc>
@@ -762,8 +798,14 @@
           <w:p>
             <w:pPr>
               <w:ind w:left="-5"/>
-            </w:pPr>
-            <w:r>
+              <w:rPr>
+                <w:lang w:val="it-IT"/>
+              </w:rPr>
+            </w:pPr>
+            <w:r>
+              <w:rPr>
+                <w:lang w:val="it-IT"/>
+              </w:rPr>
               <w:t xml:space="preserve">Il gestore può mettere on-line un articolo specificando, attraverso una pagina dedicata, i seguenti attributi: </w:t>
             </w:r>
           </w:p>
@@ -777,7 +819,15 @@
               <w:ind w:right="698" w:hanging="360"/>
             </w:pPr>
             <w:r>
-              <w:t xml:space="preserve">Un identificativo </w:t>
+              <w:t xml:space="preserve">Un </w:t>
+            </w:r>
+            <w:proofErr w:type="spellStart"/>
+            <w:r>
+              <w:t>identificativo</w:t>
+            </w:r>
+            <w:proofErr w:type="spellEnd"/>
+            <w:r>
+              <w:t xml:space="preserve"> </w:t>
             </w:r>
           </w:p>
           <w:p>
@@ -788,16 +838,28 @@
               </w:numPr>
               <w:spacing w:after="3" w:line="248" w:lineRule="auto"/>
               <w:ind w:right="698" w:hanging="360"/>
-            </w:pPr>
-            <w:r>
+              <w:rPr>
+                <w:lang w:val="it-IT"/>
+              </w:rPr>
+            </w:pPr>
+            <w:r>
+              <w:rPr>
+                <w:lang w:val="it-IT"/>
+              </w:rPr>
               <w:t xml:space="preserve">La sua categoria commerciale (libri, fumetti, videogiochi, </w:t>
             </w:r>
             <w:proofErr w:type="spellStart"/>
             <w:r>
+              <w:rPr>
+                <w:lang w:val="it-IT"/>
+              </w:rPr>
               <w:t>Cd</w:t>
             </w:r>
             <w:proofErr w:type="spellEnd"/>
             <w:r>
+              <w:rPr>
+                <w:lang w:val="it-IT"/>
+              </w:rPr>
               <w:t xml:space="preserve">, vinile e Dvd),  </w:t>
             </w:r>
           </w:p>
@@ -809,8 +871,14 @@
               </w:numPr>
               <w:spacing w:after="3" w:line="248" w:lineRule="auto"/>
               <w:ind w:right="698" w:hanging="360"/>
-            </w:pPr>
-            <w:r>
+              <w:rPr>
+                <w:lang w:val="it-IT"/>
+              </w:rPr>
+            </w:pPr>
+            <w:r>
+              <w:rPr>
+                <w:lang w:val="it-IT"/>
+              </w:rPr>
               <w:t xml:space="preserve">la foto del prodotto e una sua descrizione,  </w:t>
             </w:r>
           </w:p>
@@ -823,8 +891,21 @@
               <w:spacing w:after="3" w:line="248" w:lineRule="auto"/>
               <w:ind w:hanging="360"/>
             </w:pPr>
-            <w:r>
-              <w:t xml:space="preserve">il costo, </w:t>
+            <w:proofErr w:type="spellStart"/>
+            <w:r>
+              <w:t>il</w:t>
+            </w:r>
+            <w:proofErr w:type="spellEnd"/>
+            <w:r>
+              <w:t xml:space="preserve"> </w:t>
+            </w:r>
+            <w:proofErr w:type="spellStart"/>
+            <w:r>
+              <w:t>costo</w:t>
+            </w:r>
+            <w:proofErr w:type="spellEnd"/>
+            <w:r>
+              <w:t xml:space="preserve">, </w:t>
             </w:r>
           </w:p>
           <w:p>
@@ -836,9 +917,27 @@
               <w:spacing w:after="3" w:line="248" w:lineRule="auto"/>
               <w:ind w:hanging="360"/>
             </w:pPr>
-            <w:r>
-              <w:t>il costo di spedizione</w:t>
-            </w:r>
+            <w:proofErr w:type="spellStart"/>
+            <w:r>
+              <w:t>il</w:t>
+            </w:r>
+            <w:proofErr w:type="spellEnd"/>
+            <w:r>
+              <w:t xml:space="preserve"> </w:t>
+            </w:r>
+            <w:proofErr w:type="spellStart"/>
+            <w:r>
+              <w:t>costo</w:t>
+            </w:r>
+            <w:proofErr w:type="spellEnd"/>
+            <w:r>
+              <w:t xml:space="preserve"> di </w:t>
+            </w:r>
+            <w:proofErr w:type="spellStart"/>
+            <w:r>
+              <w:t>spedizione</w:t>
+            </w:r>
+            <w:proofErr w:type="spellEnd"/>
           </w:p>
         </w:tc>
         <w:tc>
@@ -846,7 +945,15 @@
             <w:tcW w:w="3187" w:type="dxa"/>
           </w:tcPr>
           <w:p>
-            <w:r>
+            <w:pPr>
+              <w:rPr>
+                <w:lang w:val="it-IT"/>
+              </w:rPr>
+            </w:pPr>
+            <w:r>
+              <w:rPr>
+                <w:lang w:val="it-IT"/>
+              </w:rPr>
               <w:t>Dato che il gestore è unico e si suppone che la fonte sia unica il costo di spedizione non sarà sul singolo prodotto ma sull’ordine. Le categorie di prodotto sono equivalenti dal punto di vista delle spedizioni</w:t>
             </w:r>
           </w:p>
@@ -875,21 +982,7 @@
                 <w:i/>
                 <w:lang w:val="it-IT"/>
               </w:rPr>
-              <w:t>R</w:t>
-            </w:r>
-            <w:r>
-              <w:rPr>
-                <w:i/>
-                <w:lang w:val="it-IT"/>
-              </w:rPr>
-              <w:t>U</w:t>
-            </w:r>
-            <w:r>
-              <w:rPr>
-                <w:i/>
-                <w:lang w:val="it-IT"/>
-              </w:rPr>
-              <w:t>002</w:t>
+              <w:t>RU002</w:t>
             </w:r>
           </w:p>
         </w:tc>
@@ -924,15 +1017,29 @@
             <w:tcW w:w="3844" w:type="dxa"/>
           </w:tcPr>
           <w:p>
-            <w:r>
+            <w:pPr>
+              <w:rPr>
+                <w:lang w:val="it-IT"/>
+              </w:rPr>
+            </w:pPr>
+            <w:r>
+              <w:rPr>
+                <w:lang w:val="it-IT"/>
+              </w:rPr>
               <w:t xml:space="preserve">Il prodotto è descritto da attributi diversi a seconda del tipo. Per esempio, un libro avrà un autore, un titolo, un editore, un numero ISBN, il numero di pagine e l’anno di uscita. Un </w:t>
             </w:r>
             <w:proofErr w:type="spellStart"/>
             <w:r>
+              <w:rPr>
+                <w:lang w:val="it-IT"/>
+              </w:rPr>
               <w:t>Cd</w:t>
             </w:r>
             <w:proofErr w:type="spellEnd"/>
             <w:r>
+              <w:rPr>
+                <w:lang w:val="it-IT"/>
+              </w:rPr>
               <w:t xml:space="preserve"> e il corrispondente vinile avranno l’autore e il titolo, i titoli delle canzoni e la durata di ciascuna, l’anno di uscita. Il Dvd avrà un titolo, un direttore e i nomi di almeno 3 attori (ma non più di 6), l’anno di uscita e il genere (Dramma, sentimentale, fantascienza, giallo, documentario, ecc.)</w:t>
             </w:r>
           </w:p>
@@ -942,11 +1049,16 @@
             <w:tcW w:w="3187" w:type="dxa"/>
           </w:tcPr>
           <w:p>
-            <w:r>
-              <w:t>Si assume c</w:t>
-            </w:r>
-            <w:r>
-              <w:t>he il videogioco sia descritto dai seguenti attributi specifici: Piattaforma, Azienda produttrice, anno di pubblicazione</w:t>
+            <w:pPr>
+              <w:rPr>
+                <w:lang w:val="it-IT"/>
+              </w:rPr>
+            </w:pPr>
+            <w:r>
+              <w:rPr>
+                <w:lang w:val="it-IT"/>
+              </w:rPr>
+              <w:t>Si assume che il videogioco sia descritto dai seguenti attributi specifici: Piattaforma, Azienda produttrice, anno di pubblicazione</w:t>
             </w:r>
           </w:p>
         </w:tc>
@@ -1009,7 +1121,15 @@
             <w:tcW w:w="3844" w:type="dxa"/>
           </w:tcPr>
           <w:p>
-            <w:r>
+            <w:pPr>
+              <w:rPr>
+                <w:lang w:val="it-IT"/>
+              </w:rPr>
+            </w:pPr>
+            <w:r>
+              <w:rPr>
+                <w:lang w:val="it-IT"/>
+              </w:rPr>
               <w:t>Qualora la giacenza di un prodotto scenda sotto le X unità, la pagina deve visualizzare un messaggio del tipo “Solo X istanze di questo prodotto sono disponibili”</w:t>
             </w:r>
           </w:p>
@@ -1043,6 +1163,13 @@
                 <w:lang w:val="it-IT"/>
               </w:rPr>
             </w:pPr>
+            <w:r>
+              <w:rPr>
+                <w:i/>
+                <w:lang w:val="it-IT"/>
+              </w:rPr>
+              <w:t>RU004</w:t>
+            </w:r>
           </w:p>
         </w:tc>
         <w:tc>
@@ -1076,7 +1203,15 @@
             <w:tcW w:w="3844" w:type="dxa"/>
           </w:tcPr>
           <w:p>
-            <w:r>
+            <w:pPr>
+              <w:rPr>
+                <w:lang w:val="it-IT"/>
+              </w:rPr>
+            </w:pPr>
+            <w:r>
+              <w:rPr>
+                <w:lang w:val="it-IT"/>
+              </w:rPr>
               <w:t>Nel caso in cui il prodotto sia esaurito, la pagina deve mostrare un messaggio corrispondente, ma deve offrire all’utente la possibilità di prenotarlo (questo vuol dire che il gestore può ricevere o un ordine o una prenotazione).</w:t>
             </w:r>
           </w:p>
@@ -1086,14 +1221,16 @@
             <w:tcW w:w="3187" w:type="dxa"/>
           </w:tcPr>
           <w:p>
-            <w:r>
-              <w:t xml:space="preserve">Si è scelto che il gestore non riceva una “prenotazione” ma possa vedere </w:t>
-            </w:r>
-            <w:r>
-              <w:rPr>
-                <w:color w:val="FF0000"/>
-              </w:rPr>
-              <w:t>quali sono gli articoli esauriti e quante prenotazioni vi sono associate (watchers list)</w:t>
+            <w:pPr>
+              <w:rPr>
+                <w:lang w:val="it-IT"/>
+              </w:rPr>
+            </w:pPr>
+            <w:r>
+              <w:rPr>
+                <w:lang w:val="it-IT"/>
+              </w:rPr>
+              <w:t>Si è scelto che il gestore non riceva una “prenotazione” ma possa vedere quali sono gli articoli esauriti e quante prenotazioni vi sono associate (watchers list)</w:t>
             </w:r>
           </w:p>
         </w:tc>
@@ -1116,6 +1253,13 @@
                 <w:lang w:val="it-IT"/>
               </w:rPr>
             </w:pPr>
+            <w:r>
+              <w:rPr>
+                <w:i/>
+                <w:lang w:val="it-IT"/>
+              </w:rPr>
+              <w:t>RU005</w:t>
+            </w:r>
           </w:p>
         </w:tc>
         <w:tc>
@@ -1151,25 +1295,25 @@
           <w:p>
             <w:pPr>
               <w:rPr>
-                <w:color w:val="FF0000"/>
-              </w:rPr>
-            </w:pPr>
-            <w:r>
-              <w:rPr>
-                <w:color w:val="FF0000"/>
+                <w:lang w:val="it-IT"/>
+              </w:rPr>
+            </w:pPr>
+            <w:r>
+              <w:rPr>
+                <w:lang w:val="it-IT"/>
               </w:rPr>
               <w:t xml:space="preserve">Quando la giacenza del prodotto sia nuovamente maggiore di zero, l’utente che si era prenotato deve ricevere </w:t>
             </w:r>
             <w:proofErr w:type="gramStart"/>
             <w:r>
               <w:rPr>
-                <w:color w:val="FF0000"/>
+                <w:lang w:val="it-IT"/>
               </w:rPr>
               <w:t>un e-</w:t>
             </w:r>
             <w:r>
               <w:rPr>
-                <w:color w:val="FF0000"/>
+                <w:lang w:val="it-IT"/>
               </w:rPr>
               <w:lastRenderedPageBreak/>
               <w:t>mail</w:t>
@@ -1177,7 +1321,7 @@
             <w:proofErr w:type="gramEnd"/>
             <w:r>
               <w:rPr>
-                <w:color w:val="FF0000"/>
+                <w:lang w:val="it-IT"/>
               </w:rPr>
               <w:t>, che lo avvisa che ora è possibile effettuare l’acquisto.</w:t>
             </w:r>
@@ -1190,39 +1334,33 @@
           <w:p>
             <w:pPr>
               <w:rPr>
-                <w:color w:val="FF0000"/>
-              </w:rPr>
-            </w:pPr>
-            <w:r>
-              <w:rPr>
-                <w:color w:val="FF0000"/>
+                <w:lang w:val="it-IT"/>
+              </w:rPr>
+            </w:pPr>
+            <w:r>
+              <w:rPr>
+                <w:lang w:val="it-IT"/>
               </w:rPr>
               <w:lastRenderedPageBreak/>
-              <w:t xml:space="preserve">Se il prodotto è tornato disponibile </w:t>
-            </w:r>
-            <w:r>
-              <w:rPr>
-                <w:color w:val="FF0000"/>
-              </w:rPr>
-              <w:t xml:space="preserve">viene semplicemente inviata una </w:t>
+              <w:t xml:space="preserve">Se il prodotto è tornato disponibile viene semplicemente inviata una </w:t>
             </w:r>
             <w:proofErr w:type="gramStart"/>
             <w:r>
               <w:rPr>
-                <w:color w:val="FF0000"/>
+                <w:lang w:val="it-IT"/>
               </w:rPr>
               <w:t>email</w:t>
             </w:r>
             <w:proofErr w:type="gramEnd"/>
             <w:r>
               <w:rPr>
-                <w:color w:val="FF0000"/>
+                <w:lang w:val="it-IT"/>
               </w:rPr>
               <w:t xml:space="preserve"> che avvisa </w:t>
             </w:r>
             <w:r>
               <w:rPr>
-                <w:color w:val="FF0000"/>
+                <w:lang w:val="it-IT"/>
               </w:rPr>
               <w:lastRenderedPageBreak/>
               <w:t>l’utente che un prodotto è tornato disponibile.</w:t>
@@ -1248,6 +1386,14 @@
                 <w:lang w:val="it-IT"/>
               </w:rPr>
             </w:pPr>
+            <w:r>
+              <w:rPr>
+                <w:i/>
+                <w:lang w:val="it-IT"/>
+              </w:rPr>
+              <w:lastRenderedPageBreak/>
+              <w:t>RU006</w:t>
+            </w:r>
           </w:p>
         </w:tc>
         <w:tc>
@@ -1281,7 +1427,15 @@
             <w:tcW w:w="3844" w:type="dxa"/>
           </w:tcPr>
           <w:p>
-            <w:r>
+            <w:pPr>
+              <w:rPr>
+                <w:lang w:val="it-IT"/>
+              </w:rPr>
+            </w:pPr>
+            <w:r>
+              <w:rPr>
+                <w:lang w:val="it-IT"/>
+              </w:rPr>
               <w:t>L’acquisto di un prodotto avviene esclusivamente per mezzo di carta di credito. Quando il gestore riceve un ordine d’acquisto, invia gli estremi della carta di credito (proprietario, numero di carta, scadenza e codice sicurezza) a un gestore di carte di credito separato, che approva o rifiuta il pagamento. Le ragioni di un rifiuto sono: attributi errati o superamento del tetto mensile.</w:t>
             </w:r>
           </w:p>
@@ -1291,133 +1445,231 @@
             <w:tcW w:w="3187" w:type="dxa"/>
           </w:tcPr>
           <w:p>
-            <w:r>
+            <w:pPr>
+              <w:rPr>
+                <w:lang w:val="it-IT"/>
+              </w:rPr>
+            </w:pPr>
+            <w:r>
+              <w:rPr>
+                <w:lang w:val="it-IT"/>
+              </w:rPr>
               <w:t xml:space="preserve">Il gestore di terze parti viene emulato da una serie di funzioni che: valutano la correttezza dei dati della carta inseriti e nel caso di un pagamento il 70% dei casi genera un errore </w:t>
             </w:r>
             <w:proofErr w:type="gramStart"/>
             <w:r>
+              <w:rPr>
+                <w:lang w:val="it-IT"/>
+              </w:rPr>
               <w:t>tra  "</w:t>
             </w:r>
             <w:proofErr w:type="spellStart"/>
             <w:proofErr w:type="gramEnd"/>
             <w:r>
+              <w:rPr>
+                <w:lang w:val="it-IT"/>
+              </w:rPr>
               <w:t>Not</w:t>
             </w:r>
             <w:proofErr w:type="spellEnd"/>
             <w:r>
+              <w:rPr>
+                <w:lang w:val="it-IT"/>
+              </w:rPr>
               <w:t xml:space="preserve"> </w:t>
             </w:r>
             <w:proofErr w:type="spellStart"/>
             <w:r>
+              <w:rPr>
+                <w:lang w:val="it-IT"/>
+              </w:rPr>
               <w:t>enough</w:t>
             </w:r>
             <w:proofErr w:type="spellEnd"/>
             <w:r>
+              <w:rPr>
+                <w:lang w:val="it-IT"/>
+              </w:rPr>
               <w:t xml:space="preserve"> money on </w:t>
             </w:r>
             <w:proofErr w:type="spellStart"/>
             <w:r>
+              <w:rPr>
+                <w:lang w:val="it-IT"/>
+              </w:rPr>
               <w:t>your</w:t>
             </w:r>
             <w:proofErr w:type="spellEnd"/>
             <w:r>
+              <w:rPr>
+                <w:lang w:val="it-IT"/>
+              </w:rPr>
               <w:t xml:space="preserve"> account", "</w:t>
             </w:r>
             <w:proofErr w:type="spellStart"/>
             <w:r>
+              <w:rPr>
+                <w:lang w:val="it-IT"/>
+              </w:rPr>
               <w:t>We</w:t>
             </w:r>
             <w:proofErr w:type="spellEnd"/>
             <w:r>
+              <w:rPr>
+                <w:lang w:val="it-IT"/>
+              </w:rPr>
               <w:t xml:space="preserve"> </w:t>
             </w:r>
             <w:proofErr w:type="spellStart"/>
             <w:r>
+              <w:rPr>
+                <w:lang w:val="it-IT"/>
+              </w:rPr>
               <w:t>cannot</w:t>
             </w:r>
             <w:proofErr w:type="spellEnd"/>
             <w:r>
+              <w:rPr>
+                <w:lang w:val="it-IT"/>
+              </w:rPr>
               <w:t xml:space="preserve"> </w:t>
             </w:r>
             <w:proofErr w:type="spellStart"/>
             <w:r>
+              <w:rPr>
+                <w:lang w:val="it-IT"/>
+              </w:rPr>
               <w:t>contact</w:t>
             </w:r>
             <w:proofErr w:type="spellEnd"/>
             <w:r>
+              <w:rPr>
+                <w:lang w:val="it-IT"/>
+              </w:rPr>
               <w:t xml:space="preserve"> </w:t>
             </w:r>
             <w:proofErr w:type="spellStart"/>
             <w:r>
+              <w:rPr>
+                <w:lang w:val="it-IT"/>
+              </w:rPr>
               <w:t>your</w:t>
             </w:r>
             <w:proofErr w:type="spellEnd"/>
             <w:r>
+              <w:rPr>
+                <w:lang w:val="it-IT"/>
+              </w:rPr>
               <w:t xml:space="preserve"> bank </w:t>
             </w:r>
             <w:proofErr w:type="spellStart"/>
             <w:r>
+              <w:rPr>
+                <w:lang w:val="it-IT"/>
+              </w:rPr>
               <w:t>now</w:t>
             </w:r>
             <w:proofErr w:type="spellEnd"/>
             <w:r>
+              <w:rPr>
+                <w:lang w:val="it-IT"/>
+              </w:rPr>
               <w:t xml:space="preserve">", "Service temporary </w:t>
             </w:r>
             <w:proofErr w:type="spellStart"/>
             <w:r>
+              <w:rPr>
+                <w:lang w:val="it-IT"/>
+              </w:rPr>
               <w:t>unavailable</w:t>
             </w:r>
             <w:proofErr w:type="spellEnd"/>
             <w:r>
+              <w:rPr>
+                <w:lang w:val="it-IT"/>
+              </w:rPr>
               <w:t xml:space="preserve">, </w:t>
             </w:r>
             <w:proofErr w:type="spellStart"/>
             <w:r>
+              <w:rPr>
+                <w:lang w:val="it-IT"/>
+              </w:rPr>
               <w:t>please</w:t>
             </w:r>
             <w:proofErr w:type="spellEnd"/>
             <w:r>
+              <w:rPr>
+                <w:lang w:val="it-IT"/>
+              </w:rPr>
               <w:t xml:space="preserve"> </w:t>
             </w:r>
             <w:proofErr w:type="spellStart"/>
             <w:r>
+              <w:rPr>
+                <w:lang w:val="it-IT"/>
+              </w:rPr>
               <w:t>retry</w:t>
             </w:r>
             <w:proofErr w:type="spellEnd"/>
             <w:r>
+              <w:rPr>
+                <w:lang w:val="it-IT"/>
+              </w:rPr>
               <w:t xml:space="preserve"> </w:t>
             </w:r>
             <w:proofErr w:type="spellStart"/>
             <w:r>
+              <w:rPr>
+                <w:lang w:val="it-IT"/>
+              </w:rPr>
               <w:t>after</w:t>
             </w:r>
             <w:proofErr w:type="spellEnd"/>
             <w:r>
+              <w:rPr>
+                <w:lang w:val="it-IT"/>
+              </w:rPr>
               <w:t xml:space="preserve"> 5 minutes", "Transaction </w:t>
             </w:r>
             <w:proofErr w:type="spellStart"/>
             <w:r>
+              <w:rPr>
+                <w:lang w:val="it-IT"/>
+              </w:rPr>
               <w:t>negated</w:t>
             </w:r>
             <w:proofErr w:type="spellEnd"/>
             <w:r>
+              <w:rPr>
+                <w:lang w:val="it-IT"/>
+              </w:rPr>
               <w:t xml:space="preserve"> from </w:t>
             </w:r>
             <w:proofErr w:type="spellStart"/>
             <w:r>
+              <w:rPr>
+                <w:lang w:val="it-IT"/>
+              </w:rPr>
               <w:t>your</w:t>
             </w:r>
             <w:proofErr w:type="spellEnd"/>
             <w:r>
+              <w:rPr>
+                <w:lang w:val="it-IT"/>
+              </w:rPr>
               <w:t xml:space="preserve"> bank account".</w:t>
             </w:r>
           </w:p>
           <w:p>
             <w:r>
-              <w:t>Nella carta di credito è stato aggiunto l’intestatario.</w:t>
-            </w:r>
-            <w:r>
-              <w:t xml:space="preserve"> (RU008)</w:t>
+              <w:rPr>
+                <w:lang w:val="it-IT"/>
+              </w:rPr>
+              <w:t xml:space="preserve">Nella carta di credito è stato aggiunto l’intestatario. </w:t>
+            </w:r>
+            <w:r>
+              <w:t>(RU008)</w:t>
             </w:r>
           </w:p>
         </w:tc>
@@ -1440,6 +1692,13 @@
                 <w:lang w:val="it-IT"/>
               </w:rPr>
             </w:pPr>
+            <w:r>
+              <w:rPr>
+                <w:i/>
+                <w:lang w:val="it-IT"/>
+              </w:rPr>
+              <w:t>RU007</w:t>
+            </w:r>
           </w:p>
         </w:tc>
         <w:tc>
@@ -1473,7 +1732,15 @@
             <w:tcW w:w="3844" w:type="dxa"/>
           </w:tcPr>
           <w:p>
-            <w:r>
+            <w:pPr>
+              <w:rPr>
+                <w:lang w:val="it-IT"/>
+              </w:rPr>
+            </w:pPr>
+            <w:r>
+              <w:rPr>
+                <w:lang w:val="it-IT"/>
+              </w:rPr>
               <w:t>Il sistema può memorizzare i metodi di pagamento utilizzati di recente dall’utente.</w:t>
             </w:r>
           </w:p>
@@ -1483,23 +1750,43 @@
             <w:tcW w:w="3187" w:type="dxa"/>
           </w:tcPr>
           <w:p>
-            <w:r>
+            <w:pPr>
+              <w:rPr>
+                <w:lang w:val="it-IT"/>
+              </w:rPr>
+            </w:pPr>
+            <w:r>
+              <w:rPr>
+                <w:lang w:val="it-IT"/>
+              </w:rPr>
               <w:t xml:space="preserve">L’implementazione viene fatta in modo sicuro delegando al sistema di 3e parti la memorizzazione dei dati della carta e mantenendo nel nostro </w:t>
             </w:r>
             <w:proofErr w:type="spellStart"/>
             <w:r>
+              <w:rPr>
+                <w:lang w:val="it-IT"/>
+              </w:rPr>
               <w:t>db</w:t>
             </w:r>
             <w:proofErr w:type="spellEnd"/>
             <w:r>
+              <w:rPr>
+                <w:lang w:val="it-IT"/>
+              </w:rPr>
               <w:t xml:space="preserve"> il riferimento (</w:t>
             </w:r>
             <w:proofErr w:type="spellStart"/>
             <w:r>
+              <w:rPr>
+                <w:lang w:val="it-IT"/>
+              </w:rPr>
               <w:t>token_id</w:t>
             </w:r>
             <w:proofErr w:type="spellEnd"/>
             <w:r>
+              <w:rPr>
+                <w:lang w:val="it-IT"/>
+              </w:rPr>
               <w:t>) alla carta del servizio di terze parti e i dati “descrittivi” (tipo, ultime cifre, scadenza, intestatario)</w:t>
             </w:r>
           </w:p>
@@ -1567,15 +1854,74 @@
               <w:ind w:left="-5"/>
             </w:pPr>
             <w:r>
-              <w:t xml:space="preserve">Un utente può registrarsi memorizzando i propri dati anagrafici, l’indirizzo di spedizione e la carta di credito (numero, data scadenza, codice di </w:t>
-            </w:r>
-            <w:bookmarkStart w:id="10" w:name="_GoBack"/>
-            <w:bookmarkEnd w:id="10"/>
-            <w:r>
-              <w:t xml:space="preserve">tre cifre e intestatario).  </w:t>
-            </w:r>
-            <w:r>
-              <w:t>L’utente può gestire i propri metodi di pagamento (cancellarli)</w:t>
+              <w:rPr>
+                <w:lang w:val="it-IT"/>
+              </w:rPr>
+              <w:t xml:space="preserve">Un utente può registrarsi memorizzando i propri dati anagrafici, l’indirizzo di spedizione e la carta di credito (numero, data scadenza, codice di tre cifre e intestatario).  </w:t>
+            </w:r>
+            <w:proofErr w:type="spellStart"/>
+            <w:r>
+              <w:t>L’utente</w:t>
+            </w:r>
+            <w:proofErr w:type="spellEnd"/>
+            <w:r>
+              <w:t xml:space="preserve"> </w:t>
+            </w:r>
+            <w:proofErr w:type="spellStart"/>
+            <w:r>
+              <w:t>può</w:t>
+            </w:r>
+            <w:proofErr w:type="spellEnd"/>
+            <w:r>
+              <w:t xml:space="preserve"> </w:t>
+            </w:r>
+            <w:proofErr w:type="spellStart"/>
+            <w:r>
+              <w:t>gestire</w:t>
+            </w:r>
+            <w:proofErr w:type="spellEnd"/>
+            <w:r>
+              <w:t xml:space="preserve"> </w:t>
+            </w:r>
+            <w:proofErr w:type="spellStart"/>
+            <w:r>
+              <w:t>i</w:t>
+            </w:r>
+            <w:proofErr w:type="spellEnd"/>
+            <w:r>
+              <w:t xml:space="preserve"> </w:t>
+            </w:r>
+            <w:proofErr w:type="spellStart"/>
+            <w:r>
+              <w:t>propri</w:t>
+            </w:r>
+            <w:proofErr w:type="spellEnd"/>
+            <w:r>
+              <w:t xml:space="preserve"> </w:t>
+            </w:r>
+            <w:proofErr w:type="spellStart"/>
+            <w:r>
+              <w:t>metodi</w:t>
+            </w:r>
+            <w:proofErr w:type="spellEnd"/>
+            <w:r>
+              <w:t xml:space="preserve"> di </w:t>
+            </w:r>
+            <w:proofErr w:type="spellStart"/>
+            <w:r>
+              <w:t>pagamento</w:t>
+            </w:r>
+            <w:proofErr w:type="spellEnd"/>
+            <w:r>
+              <w:t xml:space="preserve"> (</w:t>
+            </w:r>
+            <w:proofErr w:type="spellStart"/>
+            <w:r>
+              <w:t>cancellarli</w:t>
+            </w:r>
+            <w:proofErr w:type="spellEnd"/>
+            <w:r>
+              <w:t>)</w:t>
             </w:r>
           </w:p>
         </w:tc>
@@ -1584,7 +1930,15 @@
             <w:tcW w:w="3187" w:type="dxa"/>
           </w:tcPr>
           <w:p>
-            <w:r>
+            <w:pPr>
+              <w:rPr>
+                <w:lang w:val="it-IT"/>
+              </w:rPr>
+            </w:pPr>
+            <w:r>
+              <w:rPr>
+                <w:lang w:val="it-IT"/>
+              </w:rPr>
               <w:t>Si è scelto di non aggiungere di dati per la spedizione e il pagamento in fase di registrazione ma in fase di checkout dell’ordine come in tutti i principali siti di e-commerce.</w:t>
             </w:r>
           </w:p>
@@ -1608,6 +1962,13 @@
                 <w:lang w:val="it-IT"/>
               </w:rPr>
             </w:pPr>
+            <w:r>
+              <w:rPr>
+                <w:i/>
+                <w:lang w:val="it-IT"/>
+              </w:rPr>
+              <w:t>RU009</w:t>
+            </w:r>
           </w:p>
         </w:tc>
         <w:tc>
@@ -1645,10 +2006,66 @@
               <w:ind w:left="-5"/>
             </w:pPr>
             <w:r>
-              <w:t>Il sistema può memorizzare gli indirizzi di spedizione utilizzati di recente dall’utente.</w:t>
-            </w:r>
-            <w:r>
-              <w:t xml:space="preserve"> L’utente può gestire i propri indirizzi (cancellarli)</w:t>
+              <w:rPr>
+                <w:lang w:val="it-IT"/>
+              </w:rPr>
+              <w:t xml:space="preserve">Il sistema può memorizzare gli indirizzi di spedizione utilizzati di recente dall’utente. </w:t>
+            </w:r>
+            <w:proofErr w:type="spellStart"/>
+            <w:r>
+              <w:t>L’utente</w:t>
+            </w:r>
+            <w:proofErr w:type="spellEnd"/>
+            <w:r>
+              <w:t xml:space="preserve"> </w:t>
+            </w:r>
+            <w:proofErr w:type="spellStart"/>
+            <w:r>
+              <w:t>può</w:t>
+            </w:r>
+            <w:proofErr w:type="spellEnd"/>
+            <w:r>
+              <w:t xml:space="preserve"> </w:t>
+            </w:r>
+            <w:proofErr w:type="spellStart"/>
+            <w:r>
+              <w:t>gestire</w:t>
+            </w:r>
+            <w:proofErr w:type="spellEnd"/>
+            <w:r>
+              <w:t xml:space="preserve"> </w:t>
+            </w:r>
+            <w:proofErr w:type="spellStart"/>
+            <w:r>
+              <w:t>i</w:t>
+            </w:r>
+            <w:proofErr w:type="spellEnd"/>
+            <w:r>
+              <w:t xml:space="preserve"> </w:t>
+            </w:r>
+            <w:proofErr w:type="spellStart"/>
+            <w:r>
+              <w:t>propri</w:t>
+            </w:r>
+            <w:proofErr w:type="spellEnd"/>
+            <w:r>
+              <w:t xml:space="preserve"> </w:t>
+            </w:r>
+            <w:proofErr w:type="spellStart"/>
+            <w:r>
+              <w:t>indirizzi</w:t>
+            </w:r>
+            <w:proofErr w:type="spellEnd"/>
+            <w:r>
+              <w:t xml:space="preserve"> (</w:t>
+            </w:r>
+            <w:proofErr w:type="spellStart"/>
+            <w:r>
+              <w:t>cancellarli</w:t>
+            </w:r>
+            <w:proofErr w:type="spellEnd"/>
+            <w:r>
+              <w:t>)</w:t>
             </w:r>
           </w:p>
         </w:tc>
@@ -1677,6 +2094,13 @@
                 <w:lang w:val="it-IT"/>
               </w:rPr>
             </w:pPr>
+            <w:r>
+              <w:rPr>
+                <w:i/>
+                <w:lang w:val="it-IT"/>
+              </w:rPr>
+              <w:t>RU010</w:t>
+            </w:r>
           </w:p>
         </w:tc>
         <w:tc>
@@ -1710,32 +2134,63 @@
             <w:tcW w:w="3844" w:type="dxa"/>
           </w:tcPr>
           <w:p>
-            <w:r>
+            <w:pPr>
+              <w:rPr>
+                <w:lang w:val="it-IT"/>
+              </w:rPr>
+            </w:pPr>
+            <w:r>
+              <w:rPr>
+                <w:lang w:val="it-IT"/>
+              </w:rPr>
               <w:t xml:space="preserve">Un utente anonimo può visionare il catalogo offerto dal gestore, effettuando un semplice browsing per categoria, oppure specificando un prodotto (anche parzialmente specificato): per esempio il nome di un autore (“Umberto Eco”, “Eco”) o di un attore (“Robert De Niro”, “De Niro”) o una canzone (“Lucy in the sky with diamonds”, “Lucy in the sky”), un </w:t>
             </w:r>
             <w:r>
+              <w:rPr>
+                <w:lang w:val="it-IT"/>
+              </w:rPr>
               <w:lastRenderedPageBreak/>
               <w:t>videogioco (“</w:t>
             </w:r>
             <w:proofErr w:type="spellStart"/>
             <w:r>
+              <w:rPr>
+                <w:lang w:val="it-IT"/>
+              </w:rPr>
               <w:t>Civilization</w:t>
             </w:r>
             <w:proofErr w:type="spellEnd"/>
             <w:r>
+              <w:rPr>
+                <w:lang w:val="it-IT"/>
+              </w:rPr>
               <w:t xml:space="preserve"> IV” o “</w:t>
             </w:r>
             <w:proofErr w:type="spellStart"/>
             <w:r>
+              <w:rPr>
+                <w:lang w:val="it-IT"/>
+              </w:rPr>
               <w:t>Civilization</w:t>
             </w:r>
             <w:proofErr w:type="spellEnd"/>
             <w:r>
+              <w:rPr>
+                <w:lang w:val="it-IT"/>
+              </w:rPr>
               <w:t xml:space="preserve">” per considerare le versioni I, II, III, ecc.) o il personaggio di un fumetto (“Spiderman” oppure “Spider”). La ricerca può essere raffinata per “prezzo: crescente”, “prezzo: decrescente”, “media recensioni clienti” e “Ultimi arrivi”.  </w:t>
             </w:r>
           </w:p>
           <w:p>
-            <w:r>
+            <w:pPr>
+              <w:rPr>
+                <w:lang w:val="it-IT"/>
+              </w:rPr>
+            </w:pPr>
+            <w:r>
+              <w:rPr>
+                <w:lang w:val="it-IT"/>
+              </w:rPr>
               <w:t xml:space="preserve">L’utente può ordinare (crescente/decrescente) gli articoli risultanti dalla ricerca per prezzo o nome. </w:t>
             </w:r>
           </w:p>
@@ -1745,29 +2200,57 @@
             <w:tcW w:w="3187" w:type="dxa"/>
           </w:tcPr>
           <w:p>
-            <w:r>
+            <w:pPr>
+              <w:rPr>
+                <w:lang w:val="it-IT"/>
+              </w:rPr>
+            </w:pPr>
+            <w:r>
+              <w:rPr>
+                <w:lang w:val="it-IT"/>
+              </w:rPr>
               <w:lastRenderedPageBreak/>
               <w:t>“media recensioni cliente” ovvero “</w:t>
             </w:r>
             <w:proofErr w:type="spellStart"/>
             <w:r>
+              <w:rPr>
+                <w:lang w:val="it-IT"/>
+              </w:rPr>
               <w:t>Only</w:t>
             </w:r>
             <w:proofErr w:type="spellEnd"/>
             <w:r>
+              <w:rPr>
+                <w:lang w:val="it-IT"/>
+              </w:rPr>
               <w:t xml:space="preserve"> Best” e “Ultimi arrivi” ovvero “</w:t>
             </w:r>
             <w:proofErr w:type="spellStart"/>
             <w:r>
+              <w:rPr>
+                <w:lang w:val="it-IT"/>
+              </w:rPr>
               <w:t>Latest</w:t>
             </w:r>
             <w:proofErr w:type="spellEnd"/>
             <w:r>
+              <w:rPr>
+                <w:lang w:val="it-IT"/>
+              </w:rPr>
               <w:t>” non sono criteri di ordinamento ma filtri di ricerca combinabili con il testo ricercato e la categoria prodotto. Anche la categoria prodotto è un filtro.</w:t>
             </w:r>
           </w:p>
           <w:p>
-            <w:r>
+            <w:pPr>
+              <w:rPr>
+                <w:lang w:val="it-IT"/>
+              </w:rPr>
+            </w:pPr>
+            <w:r>
+              <w:rPr>
+                <w:lang w:val="it-IT"/>
+              </w:rPr>
               <w:t>I risultati della ricerca verranno paginati.</w:t>
             </w:r>
           </w:p>
@@ -1791,6 +2274,13 @@
                 <w:lang w:val="it-IT"/>
               </w:rPr>
             </w:pPr>
+            <w:r>
+              <w:rPr>
+                <w:i/>
+                <w:lang w:val="it-IT"/>
+              </w:rPr>
+              <w:t>RU011</w:t>
+            </w:r>
           </w:p>
         </w:tc>
         <w:tc>
@@ -1824,7 +2314,15 @@
             <w:tcW w:w="3844" w:type="dxa"/>
           </w:tcPr>
           <w:p>
-            <w:r>
+            <w:pPr>
+              <w:rPr>
+                <w:lang w:val="it-IT"/>
+              </w:rPr>
+            </w:pPr>
+            <w:r>
+              <w:rPr>
+                <w:lang w:val="it-IT"/>
+              </w:rPr>
               <w:t>Una volta che l’utente accede a un articolo, deve poter visionare le recensioni di altri clienti (una recensione ha da 1 a 4 stelle e un testo obbligatorio di lunghezza finita, minimo 80 caratteri e massimo 512). Se lo desidera, deve poter ordinare le recensioni per stelle sia in ordine crescente che decrescente.</w:t>
             </w:r>
           </w:p>
@@ -1833,7 +2331,13 @@
           <w:tcPr>
             <w:tcW w:w="3187" w:type="dxa"/>
           </w:tcPr>
-          <w:p/>
+          <w:p>
+            <w:pPr>
+              <w:rPr>
+                <w:lang w:val="it-IT"/>
+              </w:rPr>
+            </w:pPr>
+          </w:p>
         </w:tc>
       </w:tr>
       <w:tr>
@@ -1854,6 +2358,13 @@
                 <w:lang w:val="it-IT"/>
               </w:rPr>
             </w:pPr>
+            <w:r>
+              <w:rPr>
+                <w:i/>
+                <w:lang w:val="it-IT"/>
+              </w:rPr>
+              <w:t>RU012</w:t>
+            </w:r>
           </w:p>
         </w:tc>
         <w:tc>
@@ -1887,11 +2398,16 @@
             <w:tcW w:w="3844" w:type="dxa"/>
           </w:tcPr>
           <w:p>
-            <w:r>
-              <w:t xml:space="preserve">Per effettuare l’acquisto di un prodotto, l’utente deve essere registrato.  </w:t>
-            </w:r>
-            <w:r>
-              <w:t>Ovviamente, è possibile acquistare più prodotti per volta editando un apposito carrello.</w:t>
+            <w:pPr>
+              <w:rPr>
+                <w:lang w:val="it-IT"/>
+              </w:rPr>
+            </w:pPr>
+            <w:r>
+              <w:rPr>
+                <w:lang w:val="it-IT"/>
+              </w:rPr>
+              <w:t>Per effettuare l’acquisto di un prodotto, l’utente deve essere registrato.  Ovviamente, è possibile acquistare più prodotti per volta editando un apposito carrello.</w:t>
             </w:r>
           </w:p>
         </w:tc>
@@ -1899,7 +2415,13 @@
           <w:tcPr>
             <w:tcW w:w="3187" w:type="dxa"/>
           </w:tcPr>
-          <w:p/>
+          <w:p>
+            <w:pPr>
+              <w:rPr>
+                <w:lang w:val="it-IT"/>
+              </w:rPr>
+            </w:pPr>
+          </w:p>
         </w:tc>
       </w:tr>
       <w:tr>
@@ -1920,6 +2442,13 @@
                 <w:lang w:val="it-IT"/>
               </w:rPr>
             </w:pPr>
+            <w:r>
+              <w:rPr>
+                <w:i/>
+                <w:lang w:val="it-IT"/>
+              </w:rPr>
+              <w:t>RU013</w:t>
+            </w:r>
           </w:p>
         </w:tc>
         <w:tc>
@@ -1953,7 +2482,15 @@
             <w:tcW w:w="3844" w:type="dxa"/>
           </w:tcPr>
           <w:p>
-            <w:r>
+            <w:pPr>
+              <w:rPr>
+                <w:lang w:val="it-IT"/>
+              </w:rPr>
+            </w:pPr>
+            <w:r>
+              <w:rPr>
+                <w:lang w:val="it-IT"/>
+              </w:rPr>
               <w:t>Un utente registrato può lasciare una recensione su di un prodotto se lo desidera (non si controlla se l’utente ha acquistato l’articolo o meno).</w:t>
             </w:r>
           </w:p>
@@ -1963,23 +2500,43 @@
             <w:tcW w:w="3187" w:type="dxa"/>
           </w:tcPr>
           <w:p>
-            <w:r>
+            <w:pPr>
+              <w:rPr>
+                <w:lang w:val="it-IT"/>
+              </w:rPr>
+            </w:pPr>
+            <w:r>
+              <w:rPr>
+                <w:lang w:val="it-IT"/>
+              </w:rPr>
               <w:t xml:space="preserve">Il commento finale viene lasciato VOLUTAMENTE in </w:t>
             </w:r>
             <w:proofErr w:type="spellStart"/>
             <w:r>
+              <w:rPr>
+                <w:lang w:val="it-IT"/>
+              </w:rPr>
               <w:t>quato</w:t>
             </w:r>
             <w:proofErr w:type="spellEnd"/>
             <w:r>
+              <w:rPr>
+                <w:lang w:val="it-IT"/>
+              </w:rPr>
               <w:t xml:space="preserve"> essa è una politica adottata anche da </w:t>
             </w:r>
             <w:proofErr w:type="spellStart"/>
             <w:r>
+              <w:rPr>
+                <w:lang w:val="it-IT"/>
+              </w:rPr>
               <w:t>amazon</w:t>
             </w:r>
             <w:proofErr w:type="spellEnd"/>
             <w:r>
+              <w:rPr>
+                <w:lang w:val="it-IT"/>
+              </w:rPr>
               <w:t>: chiunque può lasciare recensioni a patto che sia registrato.</w:t>
             </w:r>
           </w:p>
@@ -2003,6 +2560,13 @@
                 <w:lang w:val="it-IT"/>
               </w:rPr>
             </w:pPr>
+            <w:r>
+              <w:rPr>
+                <w:i/>
+                <w:lang w:val="it-IT"/>
+              </w:rPr>
+              <w:t>RU014</w:t>
+            </w:r>
           </w:p>
         </w:tc>
         <w:tc>
@@ -2036,29 +2600,16 @@
             <w:tcW w:w="3844" w:type="dxa"/>
           </w:tcPr>
           <w:p>
-            <w:r>
-              <w:t xml:space="preserve">Le recensioni possono essere ordinate per </w:t>
-            </w:r>
-            <w:r>
-              <w:t>“</w:t>
-            </w:r>
-            <w:r>
-              <w:t>data:</w:t>
-            </w:r>
-            <w:r>
-              <w:t xml:space="preserve"> crescente”</w:t>
-            </w:r>
-            <w:r>
-              <w:t xml:space="preserve">, </w:t>
-            </w:r>
-            <w:r>
-              <w:t>“</w:t>
-            </w:r>
-            <w:r>
-              <w:t>data:</w:t>
-            </w:r>
-            <w:r>
-              <w:t xml:space="preserve"> discrescente”</w:t>
+            <w:pPr>
+              <w:rPr>
+                <w:lang w:val="it-IT"/>
+              </w:rPr>
+            </w:pPr>
+            <w:r>
+              <w:rPr>
+                <w:lang w:val="it-IT"/>
+              </w:rPr>
+              <w:t>Le recensioni possono essere ordinate per “data: crescente”, “data: discrescente”</w:t>
             </w:r>
           </w:p>
         </w:tc>
@@ -2066,7 +2617,13 @@
           <w:tcPr>
             <w:tcW w:w="3187" w:type="dxa"/>
           </w:tcPr>
-          <w:p/>
+          <w:p>
+            <w:pPr>
+              <w:rPr>
+                <w:lang w:val="it-IT"/>
+              </w:rPr>
+            </w:pPr>
+          </w:p>
         </w:tc>
       </w:tr>
       <w:tr>
@@ -2087,6 +2644,13 @@
                 <w:lang w:val="it-IT"/>
               </w:rPr>
             </w:pPr>
+            <w:r>
+              <w:rPr>
+                <w:i/>
+                <w:lang w:val="it-IT"/>
+              </w:rPr>
+              <w:t>RU015</w:t>
+            </w:r>
           </w:p>
         </w:tc>
         <w:tc>
@@ -2120,7 +2684,15 @@
             <w:tcW w:w="3844" w:type="dxa"/>
           </w:tcPr>
           <w:p>
-            <w:r>
+            <w:pPr>
+              <w:rPr>
+                <w:lang w:val="it-IT"/>
+              </w:rPr>
+            </w:pPr>
+            <w:r>
+              <w:rPr>
+                <w:lang w:val="it-IT"/>
+              </w:rPr>
               <w:t>È possibile acquistare più quantità dello stesso prodotto</w:t>
             </w:r>
           </w:p>
@@ -2129,7 +2701,13 @@
           <w:tcPr>
             <w:tcW w:w="3187" w:type="dxa"/>
           </w:tcPr>
-          <w:p/>
+          <w:p>
+            <w:pPr>
+              <w:rPr>
+                <w:lang w:val="it-IT"/>
+              </w:rPr>
+            </w:pPr>
+          </w:p>
         </w:tc>
       </w:tr>
       <w:tr>
@@ -2150,6 +2728,13 @@
                 <w:lang w:val="it-IT"/>
               </w:rPr>
             </w:pPr>
+            <w:r>
+              <w:rPr>
+                <w:i/>
+                <w:lang w:val="it-IT"/>
+              </w:rPr>
+              <w:t>RU016</w:t>
+            </w:r>
           </w:p>
         </w:tc>
         <w:tc>
@@ -2183,7 +2768,15 @@
             <w:tcW w:w="3844" w:type="dxa"/>
           </w:tcPr>
           <w:p>
-            <w:r>
+            <w:pPr>
+              <w:rPr>
+                <w:lang w:val="it-IT"/>
+              </w:rPr>
+            </w:pPr>
+            <w:r>
+              <w:rPr>
+                <w:lang w:val="it-IT"/>
+              </w:rPr>
               <w:t>È possibile seguire lo stato degli ordini in corso e passati</w:t>
             </w:r>
           </w:p>
@@ -2192,7 +2785,13 @@
           <w:tcPr>
             <w:tcW w:w="3187" w:type="dxa"/>
           </w:tcPr>
-          <w:p/>
+          <w:p>
+            <w:pPr>
+              <w:rPr>
+                <w:lang w:val="it-IT"/>
+              </w:rPr>
+            </w:pPr>
+          </w:p>
         </w:tc>
       </w:tr>
       <w:tr>
@@ -2213,6 +2812,13 @@
                 <w:lang w:val="it-IT"/>
               </w:rPr>
             </w:pPr>
+            <w:r>
+              <w:rPr>
+                <w:i/>
+                <w:lang w:val="it-IT"/>
+              </w:rPr>
+              <w:t>RU017</w:t>
+            </w:r>
           </w:p>
         </w:tc>
         <w:tc>
@@ -2246,7 +2852,15 @@
             <w:tcW w:w="3844" w:type="dxa"/>
           </w:tcPr>
           <w:p>
-            <w:r>
+            <w:pPr>
+              <w:rPr>
+                <w:lang w:val="it-IT"/>
+              </w:rPr>
+            </w:pPr>
+            <w:r>
+              <w:rPr>
+                <w:lang w:val="it-IT"/>
+              </w:rPr>
               <w:t>L’utente può inviare delle segnalazioni riguardo l’ordine al sistema</w:t>
             </w:r>
           </w:p>
@@ -2255,7 +2869,13 @@
           <w:tcPr>
             <w:tcW w:w="3187" w:type="dxa"/>
           </w:tcPr>
-          <w:p/>
+          <w:p>
+            <w:pPr>
+              <w:rPr>
+                <w:lang w:val="it-IT"/>
+              </w:rPr>
+            </w:pPr>
+          </w:p>
         </w:tc>
       </w:tr>
       <w:tr>
@@ -2276,6 +2896,13 @@
                 <w:lang w:val="it-IT"/>
               </w:rPr>
             </w:pPr>
+            <w:r>
+              <w:rPr>
+                <w:i/>
+                <w:lang w:val="it-IT"/>
+              </w:rPr>
+              <w:t>RU018</w:t>
+            </w:r>
           </w:p>
         </w:tc>
         <w:tc>
@@ -2309,7 +2936,15 @@
             <w:tcW w:w="3844" w:type="dxa"/>
           </w:tcPr>
           <w:p>
-            <w:r>
+            <w:pPr>
+              <w:rPr>
+                <w:lang w:val="it-IT"/>
+              </w:rPr>
+            </w:pPr>
+            <w:r>
+              <w:rPr>
+                <w:lang w:val="it-IT"/>
+              </w:rPr>
               <w:t>Il gestore gestisce l’avanzamento dello stato degli ordini e le segnalazioni</w:t>
             </w:r>
           </w:p>
@@ -2318,12 +2953,30 @@
           <w:tcPr>
             <w:tcW w:w="3187" w:type="dxa"/>
           </w:tcPr>
-          <w:p/>
+          <w:p>
+            <w:pPr>
+              <w:rPr>
+                <w:lang w:val="it-IT"/>
+              </w:rPr>
+            </w:pPr>
+          </w:p>
         </w:tc>
       </w:tr>
     </w:tbl>
-    <w:p/>
-    <w:p/>
+    <w:p>
+      <w:pPr>
+        <w:rPr>
+          <w:lang w:val="it-IT"/>
+        </w:rPr>
+      </w:pPr>
+    </w:p>
+    <w:p>
+      <w:pPr>
+        <w:rPr>
+          <w:lang w:val="it-IT"/>
+        </w:rPr>
+      </w:pPr>
+    </w:p>
     <w:p>
       <w:pPr>
         <w:pStyle w:val="Titolo2"/>
@@ -2347,56 +3000,20 @@
         </w:rPr>
       </w:pPr>
       <w:r>
-        <w:rPr>
-          <w:lang w:val="it-IT"/>
-        </w:rPr>
         <w:t>Il Data Base</w:t>
       </w:r>
     </w:p>
     <w:p>
       <w:pPr>
-        <w:pStyle w:val="preface6"/>
-        <w:numPr>
-          <w:ilvl w:val="0"/>
-          <w:numId w:val="0"/>
-        </w:numPr>
-        <w:rPr>
-          <w:lang w:val="it-IT"/>
-        </w:rPr>
-      </w:pPr>
-      <w:r>
-        <w:rPr>
-          <w:lang w:val="it-IT"/>
-        </w:rPr>
-        <w:t>In questa sezione si presentano il modello concettuale, ER e logico.</w:t>
-      </w:r>
-    </w:p>
-    <w:p>
-      <w:pPr>
         <w:pStyle w:val="Titolo4"/>
-        <w:rPr>
-          <w:lang w:val="it-IT"/>
-        </w:rPr>
-      </w:pPr>
-      <w:r>
-        <w:rPr>
-          <w:lang w:val="it-IT"/>
-        </w:rPr>
-        <w:t>Modello concettuale</w:t>
-      </w:r>
-    </w:p>
-    <w:p>
-      <w:pPr>
-        <w:pStyle w:val="Titolo4"/>
-        <w:rPr>
-          <w:lang w:val="it-IT"/>
-        </w:rPr>
-      </w:pPr>
-      <w:r>
-        <w:rPr>
-          <w:lang w:val="it-IT"/>
-        </w:rPr>
-        <w:t>Modello ER</w:t>
+      </w:pPr>
+      <w:proofErr w:type="spellStart"/>
+      <w:r>
+        <w:t>Modello</w:t>
+      </w:r>
+      <w:proofErr w:type="spellEnd"/>
+      <w:r>
+        <w:t xml:space="preserve"> ER</w:t>
       </w:r>
     </w:p>
     <w:p>
@@ -2407,261 +3024,175 @@
           <w:numId w:val="0"/>
         </w:numPr>
         <w:rPr>
-          <w:lang w:val="it-IT"/>
-        </w:rPr>
-      </w:pPr>
-      <w:r>
-        <w:rPr>
-          <w:lang w:val="it-IT"/>
-        </w:rPr>
-        <w:t xml:space="preserve">Per il modello ER, si può utilizzare un qualsiasi </w:t>
-      </w:r>
-      <w:proofErr w:type="spellStart"/>
-      <w:r>
-        <w:rPr>
-          <w:lang w:val="it-IT"/>
-        </w:rPr>
-        <w:t>tool</w:t>
-      </w:r>
-      <w:proofErr w:type="spellEnd"/>
-      <w:r>
-        <w:rPr>
-          <w:lang w:val="it-IT"/>
-        </w:rPr>
-        <w:t xml:space="preserve"> grafico (anche quello che messo a disposizione da Microsoft Word). </w:t>
+          <w:i/>
+          <w:lang w:val="it-IT"/>
+        </w:rPr>
+      </w:pPr>
+      <w:r>
+        <w:rPr>
+          <w:noProof/>
+        </w:rPr>
+        <w:drawing>
+          <wp:inline distT="0" distB="0" distL="0" distR="0" wp14:anchorId="21207850" wp14:editId="238C4048">
+            <wp:extent cx="6090249" cy="7064688"/>
+            <wp:effectExtent l="0" t="0" r="6350" b="3175"/>
+            <wp:docPr id="1" name="Immagine 1"/>
+            <wp:cNvGraphicFramePr>
+              <a:graphicFrameLocks xmlns:a="http://schemas.openxmlformats.org/drawingml/2006/main" noChangeAspect="1"/>
+            </wp:cNvGraphicFramePr>
+            <a:graphic xmlns:a="http://schemas.openxmlformats.org/drawingml/2006/main">
+              <a:graphicData uri="http://schemas.openxmlformats.org/drawingml/2006/picture">
+                <pic:pic xmlns:pic="http://schemas.openxmlformats.org/drawingml/2006/picture">
+                  <pic:nvPicPr>
+                    <pic:cNvPr id="0" name="Picture 1"/>
+                    <pic:cNvPicPr>
+                      <a:picLocks noChangeAspect="1" noChangeArrowheads="1"/>
+                    </pic:cNvPicPr>
+                  </pic:nvPicPr>
+                  <pic:blipFill>
+                    <a:blip r:embed="rId7">
+                      <a:extLst>
+                        <a:ext uri="{28A0092B-C50C-407E-A947-70E740481C1C}">
+                          <a14:useLocalDpi xmlns:a14="http://schemas.microsoft.com/office/drawing/2010/main" val="0"/>
+                        </a:ext>
+                      </a:extLst>
+                    </a:blip>
+                    <a:srcRect/>
+                    <a:stretch>
+                      <a:fillRect/>
+                    </a:stretch>
+                  </pic:blipFill>
+                  <pic:spPr bwMode="auto">
+                    <a:xfrm>
+                      <a:off x="0" y="0"/>
+                      <a:ext cx="6126976" cy="7107291"/>
+                    </a:xfrm>
+                    <a:prstGeom prst="rect">
+                      <a:avLst/>
+                    </a:prstGeom>
+                    <a:noFill/>
+                    <a:ln>
+                      <a:noFill/>
+                    </a:ln>
+                  </pic:spPr>
+                </pic:pic>
+              </a:graphicData>
+            </a:graphic>
+          </wp:inline>
+        </w:drawing>
       </w:r>
     </w:p>
     <w:p>
       <w:pPr>
-        <w:pStyle w:val="Titolo4"/>
-        <w:rPr>
-          <w:lang w:val="it-IT"/>
-        </w:rPr>
-      </w:pPr>
-      <w:r>
-        <w:rPr>
-          <w:lang w:val="it-IT"/>
-        </w:rPr>
-        <w:t>Modello Fisico</w:t>
-      </w:r>
+        <w:pStyle w:val="Titolo3"/>
+      </w:pPr>
+      <w:proofErr w:type="spellStart"/>
+      <w:r>
+        <w:lastRenderedPageBreak/>
+        <w:t>Corrispondenza</w:t>
+      </w:r>
+      <w:proofErr w:type="spellEnd"/>
+      <w:r>
+        <w:t xml:space="preserve"> </w:t>
+      </w:r>
+      <w:proofErr w:type="spellStart"/>
+      <w:r>
+        <w:t>dei</w:t>
+      </w:r>
+      <w:proofErr w:type="spellEnd"/>
+      <w:r>
+        <w:t xml:space="preserve"> </w:t>
+      </w:r>
+      <w:proofErr w:type="spellStart"/>
+      <w:r>
+        <w:t>requisiti</w:t>
+      </w:r>
+      <w:proofErr w:type="spellEnd"/>
+      <w:r>
+        <w:t xml:space="preserve"> </w:t>
+      </w:r>
+      <w:proofErr w:type="spellStart"/>
+      <w:r>
+        <w:t>utente</w:t>
+      </w:r>
+      <w:proofErr w:type="spellEnd"/>
     </w:p>
     <w:p>
       <w:pPr>
         <w:rPr>
           <w:i/>
+          <w:lang w:val="it-IT"/>
         </w:rPr>
       </w:pPr>
       <w:r>
         <w:rPr>
           <w:i/>
-        </w:rPr>
-        <w:t>Il modello può essere descritto utilizzando dei paragrafi come segue:</w:t>
+          <w:lang w:val="it-IT"/>
+        </w:rPr>
+        <w:t xml:space="preserve">In questa sezione, si spiega come ciascun requisito descritto formalmente nell’analisi precedente viene risolto a livello funzionale. Più in generale, si vuole avere una corrispondenza 1:1 (nei limiti del possibile) con i requisiti dell’utente. Si noti che in questa sezione non devono comparire riferimenti tecnici, cioè non si deve dire qui quale linguaggio di programmazione è stato usato, quale DBMS si è scelto è </w:t>
+      </w:r>
+      <w:proofErr w:type="spellStart"/>
+      <w:r>
+        <w:rPr>
+          <w:i/>
+          <w:lang w:val="it-IT"/>
+        </w:rPr>
+        <w:t>cosi’</w:t>
+      </w:r>
+      <w:proofErr w:type="spellEnd"/>
+      <w:r>
+        <w:rPr>
+          <w:i/>
+          <w:lang w:val="it-IT"/>
+        </w:rPr>
+        <w:t xml:space="preserve"> via.</w:t>
       </w:r>
     </w:p>
     <w:p>
       <w:pPr>
-        <w:pStyle w:val="Titolo5"/>
+        <w:rPr>
+          <w:lang w:val="it-IT"/>
+        </w:rPr>
+      </w:pPr>
+      <w:r>
         <w:rPr>
           <w:i/>
           <w:lang w:val="it-IT"/>
         </w:rPr>
-      </w:pPr>
-      <w:r>
-        <w:rPr>
-          <w:i/>
-          <w:lang w:val="it-IT"/>
-        </w:rPr>
-        <w:t>Tabella XXXX</w:t>
-      </w:r>
+        <w:t>Per esempio:</w:t>
+      </w:r>
+      <w:bookmarkStart w:id="10" w:name="_GoBack"/>
+      <w:bookmarkEnd w:id="10"/>
     </w:p>
     <w:p>
       <w:pPr>
-        <w:rPr>
-          <w:i/>
-        </w:rPr>
-      </w:pPr>
-      <w:r>
-        <w:rPr>
-          <w:i/>
-        </w:rPr>
-        <w:t>Questa tabella rappresenta … e consiste delle seguenti colonne: ZZZ, di tipo YYY, che rappresenta…</w:t>
-      </w:r>
-    </w:p>
-    <w:p>
-      <w:pPr>
-        <w:pStyle w:val="Titolo5"/>
-        <w:rPr>
-          <w:i/>
-          <w:lang w:val="it-IT"/>
-        </w:rPr>
-      </w:pPr>
-      <w:r>
-        <w:rPr>
-          <w:i/>
-          <w:lang w:val="it-IT"/>
-        </w:rPr>
-        <w:t>Tabella KKKK</w:t>
-      </w:r>
-    </w:p>
-    <w:p>
-      <w:pPr>
-        <w:rPr>
-          <w:i/>
-        </w:rPr>
-      </w:pPr>
-      <w:r>
-        <w:rPr>
-          <w:i/>
-        </w:rPr>
-        <w:t>Questa tabella rappresenta … e consiste delle seguenti colonne: GGG, di tipo YYY, che rappresenta…</w:t>
-      </w:r>
-    </w:p>
-    <w:p>
-      <w:pPr>
-        <w:rPr>
-          <w:i/>
-        </w:rPr>
-      </w:pPr>
-      <w:r>
-        <w:rPr>
-          <w:i/>
-        </w:rPr>
-        <w:t>…</w:t>
-      </w:r>
-    </w:p>
-    <w:p>
-      <w:pPr>
-        <w:rPr>
-          <w:i/>
-        </w:rPr>
-      </w:pPr>
-      <w:r>
-        <w:rPr>
-          <w:i/>
-        </w:rPr>
-        <w:t xml:space="preserve">Oppure si possono usare tante tabelle Word (o Libre Office) per ogni tabella del </w:t>
-      </w:r>
-      <w:proofErr w:type="spellStart"/>
-      <w:r>
-        <w:rPr>
-          <w:i/>
-        </w:rPr>
-        <w:t>db</w:t>
-      </w:r>
-      <w:proofErr w:type="spellEnd"/>
-      <w:r>
-        <w:rPr>
-          <w:i/>
-        </w:rPr>
-        <w:t xml:space="preserve"> in cui si vedono chiaramente gli attributi, le chiavi e i tipi.</w:t>
-      </w:r>
-    </w:p>
-    <w:p>
-      <w:pPr>
-        <w:pStyle w:val="Titolo3"/>
-        <w:rPr>
-          <w:lang w:val="it-IT"/>
-        </w:rPr>
-      </w:pPr>
-      <w:r>
-        <w:rPr>
-          <w:lang w:val="it-IT"/>
-        </w:rPr>
-        <w:t>Corrispondenza dei requisiti utente</w:t>
-      </w:r>
-    </w:p>
-    <w:p>
-      <w:pPr>
-        <w:rPr>
-          <w:i/>
-        </w:rPr>
-      </w:pPr>
-      <w:r>
-        <w:rPr>
-          <w:i/>
-        </w:rPr>
-        <w:t>In questa sezione</w:t>
-      </w:r>
-      <w:r>
-        <w:rPr>
-          <w:i/>
-        </w:rPr>
-        <w:t>,</w:t>
-      </w:r>
-      <w:r>
-        <w:rPr>
-          <w:i/>
-        </w:rPr>
-        <w:t xml:space="preserve"> si spiega come ciascun </w:t>
-      </w:r>
-      <w:r>
-        <w:rPr>
-          <w:i/>
-        </w:rPr>
-        <w:t xml:space="preserve">requisito descritto formalmente nell’analisi precedente viene risolto a livello funzionale. Più in generale, si vuole avere una corrispondenza 1:1 (nei limiti del possibile) con i requisiti dell’utente. Si noti che in questa sezione non devono comparire riferimenti tecnici, cioè non si deve dire qui quale linguaggio di programmazione </w:t>
-      </w:r>
-      <w:r>
-        <w:rPr>
-          <w:i/>
-        </w:rPr>
-        <w:t xml:space="preserve">è stato </w:t>
-      </w:r>
-      <w:r>
-        <w:rPr>
-          <w:i/>
-        </w:rPr>
-        <w:t>usato, quale DBMS</w:t>
-      </w:r>
-      <w:r>
-        <w:rPr>
-          <w:i/>
-        </w:rPr>
-        <w:t xml:space="preserve"> si è scelto è </w:t>
-      </w:r>
-      <w:proofErr w:type="spellStart"/>
-      <w:r>
-        <w:rPr>
-          <w:i/>
-        </w:rPr>
-        <w:t>cosi’</w:t>
-      </w:r>
-      <w:proofErr w:type="spellEnd"/>
-      <w:r>
-        <w:rPr>
-          <w:i/>
-        </w:rPr>
-        <w:t xml:space="preserve"> via.</w:t>
-      </w:r>
-    </w:p>
-    <w:p>
-      <w:pPr>
-        <w:rPr>
-          <w:i/>
-        </w:rPr>
-      </w:pPr>
-      <w:r>
-        <w:rPr>
-          <w:i/>
-        </w:rPr>
-        <w:t>Per esempio:</w:t>
-      </w:r>
-    </w:p>
-    <w:p/>
-    <w:p>
-      <w:pPr>
         <w:pStyle w:val="Didascalia"/>
         <w:keepNext/>
       </w:pPr>
-      <w:r>
-        <w:t xml:space="preserve">Tabella </w:t>
-      </w:r>
-      <w:r>
+      <w:proofErr w:type="spellStart"/>
+      <w:r>
+        <w:t>Tabella</w:t>
+      </w:r>
+      <w:proofErr w:type="spellEnd"/>
+      <w:r>
+        <w:t xml:space="preserve"> </w:t>
+      </w:r>
+      <w:r>
+        <w:rPr>
+          <w:noProof/>
+        </w:rPr>
         <w:fldChar w:fldCharType="begin"/>
       </w:r>
       <w:r>
+        <w:rPr>
+          <w:noProof/>
+        </w:rPr>
         <w:instrText xml:space="preserve"> SEQ Tabella \* ARABIC </w:instrText>
       </w:r>
       <w:r>
+        <w:rPr>
+          <w:noProof/>
+        </w:rPr>
         <w:fldChar w:fldCharType="separate"/>
       </w:r>
       <w:r>
@@ -2677,8 +3208,21 @@
         <w:fldChar w:fldCharType="end"/>
       </w:r>
       <w:r>
-        <w:t xml:space="preserve"> Requisiti funzionali</w:t>
-      </w:r>
+        <w:t xml:space="preserve"> </w:t>
+      </w:r>
+      <w:proofErr w:type="spellStart"/>
+      <w:r>
+        <w:t>Requisiti</w:t>
+      </w:r>
+      <w:proofErr w:type="spellEnd"/>
+      <w:r>
+        <w:t xml:space="preserve"> </w:t>
+      </w:r>
+      <w:proofErr w:type="spellStart"/>
+      <w:r>
+        <w:t>funzionali</w:t>
+      </w:r>
+      <w:proofErr w:type="spellEnd"/>
     </w:p>
     <w:tbl>
       <w:tblPr>
@@ -2873,14 +3417,7 @@
                 <w:i/>
                 <w:lang w:val="it-IT"/>
               </w:rPr>
-              <w:t>Tale</w:t>
-            </w:r>
-            <w:r>
-              <w:rPr>
-                <w:i/>
-                <w:lang w:val="it-IT"/>
-              </w:rPr>
-              <w:t xml:space="preserve"> requisito utente viene implementato come segue: si deve produrre un </w:t>
+              <w:t xml:space="preserve">Tale requisito utente viene implementato come segue: si deve produrre un </w:t>
             </w:r>
             <w:proofErr w:type="spellStart"/>
             <w:r>
@@ -2896,14 +3433,7 @@
                 <w:i/>
                 <w:lang w:val="it-IT"/>
               </w:rPr>
-              <w:t xml:space="preserve"> che contiene…</w:t>
-            </w:r>
-            <w:r>
-              <w:rPr>
-                <w:i/>
-                <w:lang w:val="it-IT"/>
-              </w:rPr>
-              <w:t xml:space="preserve"> La validazione del codice fiscale ha richiesto la seguente espressione regolare…</w:t>
+              <w:t xml:space="preserve"> che contiene… La validazione del codice fiscale ha richiesto la seguente espressione regolare…</w:t>
             </w:r>
           </w:p>
         </w:tc>
@@ -2957,7 +3487,6 @@
                 <w:i/>
                 <w:lang w:val="it-IT"/>
               </w:rPr>
-              <w:lastRenderedPageBreak/>
               <w:t>RU002</w:t>
             </w:r>
           </w:p>
@@ -3157,176 +3686,189 @@
         </w:tc>
       </w:tr>
     </w:tbl>
-    <w:p/>
     <w:p>
       <w:pPr>
-        <w:pStyle w:val="Titolo2"/>
-        <w:rPr>
-          <w:lang w:val="it-IT"/>
-        </w:rPr>
-      </w:pPr>
-      <w:r>
-        <w:rPr>
-          <w:lang w:val="it-IT"/>
-        </w:rPr>
-        <w:t>analisi tecnica</w:t>
-      </w:r>
+        <w:rPr>
+          <w:lang w:val="it-IT"/>
+        </w:rPr>
+      </w:pPr>
     </w:p>
     <w:p>
       <w:pPr>
         <w:rPr>
-          <w:i/>
-        </w:rPr>
-      </w:pPr>
-      <w:r>
-        <w:rPr>
-          <w:i/>
-        </w:rPr>
-        <w:t>In que</w:t>
-      </w:r>
-      <w:r>
-        <w:rPr>
-          <w:i/>
-        </w:rPr>
-        <w:t>sta sezione, tutti i requisiti funzionali vengono mappati, dove possibile, in requisiti tecnici.</w:t>
+          <w:lang w:val="it-IT"/>
+        </w:rPr>
+      </w:pPr>
+      <w:r>
+        <w:rPr>
+          <w:lang w:val="it-IT"/>
+        </w:rPr>
+        <w:t>In questa sezione vanno inoltre descritte le validazioni effettuate.</w:t>
       </w:r>
     </w:p>
     <w:p>
       <w:pPr>
-        <w:pStyle w:val="Titolo3"/>
-        <w:rPr>
-          <w:lang w:val="it-IT"/>
-        </w:rPr>
-      </w:pPr>
-      <w:r>
-        <w:rPr>
-          <w:lang w:val="it-IT"/>
-        </w:rPr>
-        <w:t>Tecnologia utilizzata</w:t>
+        <w:pStyle w:val="Titolo2"/>
+        <w:rPr>
+          <w:lang w:val="it-IT"/>
+        </w:rPr>
+      </w:pPr>
+      <w:r>
+        <w:rPr>
+          <w:lang w:val="it-IT"/>
+        </w:rPr>
+        <w:t>analisi tecnica</w:t>
       </w:r>
     </w:p>
     <w:p>
       <w:pPr>
         <w:rPr>
           <w:i/>
+          <w:lang w:val="it-IT"/>
         </w:rPr>
       </w:pPr>
       <w:r>
         <w:rPr>
           <w:i/>
-        </w:rPr>
-        <w:t xml:space="preserve">Si dichiara </w:t>
-      </w:r>
-      <w:r>
-        <w:rPr>
-          <w:i/>
-        </w:rPr>
-        <w:t>qui</w:t>
-      </w:r>
-      <w:r>
-        <w:rPr>
-          <w:i/>
-        </w:rPr>
-        <w:t xml:space="preserve"> quale DBMS, quale web server, application server e linguaggi di programmazione sono stati usati e per quale motivo. SI </w:t>
-      </w:r>
-      <w:r>
-        <w:rPr>
-          <w:i/>
-        </w:rPr>
-        <w:t>confermi</w:t>
-      </w:r>
-      <w:r>
-        <w:rPr>
-          <w:i/>
-        </w:rPr>
-        <w:t xml:space="preserve"> </w:t>
-      </w:r>
-      <w:r>
-        <w:rPr>
-          <w:i/>
-        </w:rPr>
-        <w:t>in questa sezione</w:t>
-      </w:r>
-      <w:r>
-        <w:rPr>
-          <w:i/>
-        </w:rPr>
-        <w:t xml:space="preserve"> se uno dei framework visti a lezione (Bootstrap e </w:t>
-      </w:r>
-      <w:proofErr w:type="spellStart"/>
-      <w:r>
-        <w:rPr>
-          <w:i/>
-        </w:rPr>
-        <w:t>Angular</w:t>
-      </w:r>
-      <w:proofErr w:type="spellEnd"/>
-      <w:r>
-        <w:rPr>
-          <w:i/>
-        </w:rPr>
-        <w:t xml:space="preserve"> JS)</w:t>
-      </w:r>
-      <w:r>
-        <w:rPr>
-          <w:i/>
-        </w:rPr>
-        <w:t xml:space="preserve"> è stato utilizzato o no. L’utilizzo di altri framework (Spring, ecc.) non è consentito. </w:t>
+          <w:lang w:val="it-IT"/>
+        </w:rPr>
+        <w:t>In questa sezione, tutti i requisiti funzionali vengono mappati, dove possibile, in requisiti tecnici.</w:t>
       </w:r>
     </w:p>
     <w:p>
       <w:pPr>
-        <w:rPr>
-          <w:i/>
-        </w:rPr>
-      </w:pPr>
-      <w:r>
-        <w:rPr>
-          <w:i/>
-        </w:rPr>
-        <w:t>Per esempio: IL DBMS utilizzato è …, versione</w:t>
-      </w:r>
-      <w:proofErr w:type="gramStart"/>
-      <w:r>
-        <w:rPr>
-          <w:i/>
-        </w:rPr>
-        <w:t xml:space="preserve"> ….</w:t>
-      </w:r>
-      <w:proofErr w:type="gramEnd"/>
-      <w:r>
-        <w:rPr>
-          <w:i/>
-        </w:rPr>
-        <w:t>; su lato client, ho fatto uso di …; su lato server, il progetto è stato implementato con …;</w:t>
-      </w:r>
+        <w:pStyle w:val="Titolo3"/>
+      </w:pPr>
+      <w:proofErr w:type="spellStart"/>
+      <w:r>
+        <w:t>Tecnologia</w:t>
+      </w:r>
+      <w:proofErr w:type="spellEnd"/>
+      <w:r>
+        <w:t xml:space="preserve"> </w:t>
+      </w:r>
+      <w:proofErr w:type="spellStart"/>
+      <w:r>
+        <w:t>utilizzata</w:t>
+      </w:r>
+      <w:proofErr w:type="spellEnd"/>
     </w:p>
     <w:p>
       <w:pPr>
-        <w:pStyle w:val="Titolo3"/>
-        <w:rPr>
-          <w:lang w:val="it-IT"/>
-        </w:rPr>
-      </w:pPr>
-      <w:r>
-        <w:rPr>
-          <w:lang w:val="it-IT"/>
-        </w:rPr>
-        <w:t>Mappatura dei requisiti funzionali Tecnologia utilizzata</w:t>
+        <w:rPr>
+          <w:i/>
+          <w:lang w:val="it-IT"/>
+        </w:rPr>
+      </w:pPr>
+      <w:r>
+        <w:rPr>
+          <w:i/>
+          <w:lang w:val="it-IT"/>
+        </w:rPr>
+        <w:t xml:space="preserve">Si dichiara </w:t>
+      </w:r>
+      <w:r>
+        <w:rPr>
+          <w:i/>
+          <w:lang w:val="it-IT"/>
+        </w:rPr>
+        <w:t>qui</w:t>
+      </w:r>
+      <w:r>
+        <w:rPr>
+          <w:i/>
+          <w:lang w:val="it-IT"/>
+        </w:rPr>
+        <w:t xml:space="preserve"> quale DBMS, quale web server, application server e linguaggi di programmazione sono stati usati e per quale motivo.</w:t>
+      </w:r>
+      <w:r>
+        <w:rPr>
+          <w:i/>
+          <w:lang w:val="it-IT"/>
+        </w:rPr>
+        <w:t xml:space="preserve"> SI confermi in questa sezione se uno dei framework visti a lezione (Bootstrap e </w:t>
+      </w:r>
+      <w:proofErr w:type="spellStart"/>
+      <w:r>
+        <w:rPr>
+          <w:i/>
+          <w:lang w:val="it-IT"/>
+        </w:rPr>
+        <w:t>Angular</w:t>
+      </w:r>
+      <w:proofErr w:type="spellEnd"/>
+      <w:r>
+        <w:rPr>
+          <w:i/>
+          <w:lang w:val="it-IT"/>
+        </w:rPr>
+        <w:t xml:space="preserve"> JS) è stato utilizzato o no. L’utilizzo di altri framework (Spring, ecc.) non è consentito. </w:t>
       </w:r>
     </w:p>
     <w:p>
       <w:pPr>
+        <w:rPr>
+          <w:i/>
+          <w:lang w:val="it-IT"/>
+        </w:rPr>
+      </w:pPr>
+      <w:r>
+        <w:rPr>
+          <w:i/>
+          <w:lang w:val="it-IT"/>
+        </w:rPr>
+        <w:t>Per esempio: IL DBMS utilizzato è …, versione</w:t>
+      </w:r>
+      <w:proofErr w:type="gramStart"/>
+      <w:r>
+        <w:rPr>
+          <w:i/>
+          <w:lang w:val="it-IT"/>
+        </w:rPr>
+        <w:t xml:space="preserve"> ….</w:t>
+      </w:r>
+      <w:proofErr w:type="gramEnd"/>
+      <w:r>
+        <w:rPr>
+          <w:i/>
+          <w:lang w:val="it-IT"/>
+        </w:rPr>
+        <w:t>; su lato client, ho fatto uso di …; su lato server, il progetto è stato implementato con …;</w:t>
+      </w:r>
+    </w:p>
+    <w:p>
+      <w:pPr>
+        <w:pStyle w:val="Titolo3"/>
+        <w:rPr>
+          <w:lang w:val="it-IT"/>
+        </w:rPr>
+      </w:pPr>
+      <w:r>
+        <w:rPr>
+          <w:lang w:val="it-IT"/>
+        </w:rPr>
+        <w:t>Mappatura dei requisiti funzionali Tecnologia utilizzata</w:t>
+      </w:r>
+    </w:p>
+    <w:p>
+      <w:pPr>
         <w:pStyle w:val="Titolo4"/>
-        <w:rPr>
-          <w:lang w:val="it-IT"/>
-        </w:rPr>
-      </w:pPr>
-      <w:r>
-        <w:rPr>
-          <w:lang w:val="it-IT"/>
-        </w:rPr>
-        <w:t>Requisito funzionale RF001</w:t>
+      </w:pPr>
+      <w:proofErr w:type="spellStart"/>
+      <w:r>
+        <w:t>Requisito</w:t>
+      </w:r>
+      <w:proofErr w:type="spellEnd"/>
+      <w:r>
+        <w:t xml:space="preserve"> </w:t>
+      </w:r>
+      <w:proofErr w:type="spellStart"/>
+      <w:r>
+        <w:t>funzionale</w:t>
+      </w:r>
+      <w:proofErr w:type="spellEnd"/>
+      <w:r>
+        <w:t xml:space="preserve"> RF001</w:t>
       </w:r>
     </w:p>
     <w:p>
@@ -3344,7 +3886,13 @@
         <w:rPr>
           <w:lang w:val="it-IT"/>
         </w:rPr>
-        <w:t xml:space="preserve">Spiegare </w:t>
+        <w:t>Spiegare</w:t>
+      </w:r>
+      <w:r>
+        <w:rPr>
+          <w:lang w:val="it-IT"/>
+        </w:rPr>
+        <w:t xml:space="preserve"> </w:t>
       </w:r>
       <w:r>
         <w:rPr>
@@ -3370,7 +3918,13 @@
         <w:rPr>
           <w:lang w:val="it-IT"/>
         </w:rPr>
-        <w:t xml:space="preserve"> è stato implementato. Per esempio:</w:t>
+        <w:t xml:space="preserve"> è</w:t>
+      </w:r>
+      <w:r>
+        <w:rPr>
+          <w:lang w:val="it-IT"/>
+        </w:rPr>
+        <w:t xml:space="preserve"> stato implementato. Per esempio:</w:t>
       </w:r>
     </w:p>
     <w:p>
@@ -3388,25 +3942,7 @@
         <w:rPr>
           <w:lang w:val="it-IT"/>
         </w:rPr>
-        <w:t xml:space="preserve">L’utente può registrarsi attraverso un file </w:t>
-      </w:r>
-      <w:r>
-        <w:rPr>
-          <w:lang w:val="it-IT"/>
-        </w:rPr>
-        <w:t>di tipo…</w:t>
-      </w:r>
-      <w:r>
-        <w:rPr>
-          <w:lang w:val="it-IT"/>
-        </w:rPr>
-        <w:t xml:space="preserve"> chiamato… che consiste di una parte HTML, in cui vengono visualizzati degli input text</w:t>
-      </w:r>
-      <w:r>
-        <w:rPr>
-          <w:lang w:val="it-IT"/>
-        </w:rPr>
-        <w:t xml:space="preserve"> e una parte di </w:t>
+        <w:t xml:space="preserve">L’utente può registrarsi attraverso un file di tipo… chiamato… che consiste di una parte HTML, in cui vengono visualizzati degli input text e una parte di </w:t>
       </w:r>
       <w:proofErr w:type="spellStart"/>
       <w:r>
@@ -3426,15 +3962,23 @@
     <w:p>
       <w:pPr>
         <w:pStyle w:val="Titolo4"/>
-        <w:rPr>
-          <w:lang w:val="it-IT"/>
-        </w:rPr>
-      </w:pPr>
-      <w:r>
-        <w:rPr>
-          <w:lang w:val="it-IT"/>
-        </w:rPr>
-        <w:t>Requisito funzionale RF002</w:t>
+      </w:pPr>
+      <w:proofErr w:type="spellStart"/>
+      <w:r>
+        <w:lastRenderedPageBreak/>
+        <w:t>Requisito</w:t>
+      </w:r>
+      <w:proofErr w:type="spellEnd"/>
+      <w:r>
+        <w:t xml:space="preserve"> </w:t>
+      </w:r>
+      <w:proofErr w:type="spellStart"/>
+      <w:r>
+        <w:t>funzionale</w:t>
+      </w:r>
+      <w:proofErr w:type="spellEnd"/>
+      <w:r>
+        <w:t xml:space="preserve"> RF002</w:t>
       </w:r>
     </w:p>
     <w:p>
@@ -3452,7 +3996,13 @@
         <w:rPr>
           <w:lang w:val="it-IT"/>
         </w:rPr>
-        <w:t xml:space="preserve">Spiegare </w:t>
+        <w:t>Spiegare</w:t>
+      </w:r>
+      <w:r>
+        <w:rPr>
+          <w:lang w:val="it-IT"/>
+        </w:rPr>
+        <w:t xml:space="preserve"> </w:t>
       </w:r>
       <w:r>
         <w:rPr>
@@ -3466,7 +4016,25 @@
         <w:rPr>
           <w:lang w:val="it-IT"/>
         </w:rPr>
-        <w:t xml:space="preserve"> come questo requisito è stato implementato. Per esempio:</w:t>
+        <w:t xml:space="preserve"> come questo requisit</w:t>
+      </w:r>
+      <w:r>
+        <w:rPr>
+          <w:lang w:val="it-IT"/>
+        </w:rPr>
+        <w:t>o</w:t>
+      </w:r>
+      <w:r>
+        <w:rPr>
+          <w:lang w:val="it-IT"/>
+        </w:rPr>
+        <w:t xml:space="preserve"> è</w:t>
+      </w:r>
+      <w:r>
+        <w:rPr>
+          <w:lang w:val="it-IT"/>
+        </w:rPr>
+        <w:t xml:space="preserve"> stato implementato. Per esempio:</w:t>
       </w:r>
     </w:p>
     <w:p>
@@ -3525,9 +4093,22 @@
     <w:bookmarkEnd w:id="7"/>
     <w:bookmarkEnd w:id="8"/>
     <w:bookmarkEnd w:id="9"/>
-    <w:p/>
+    <w:p>
+      <w:pPr>
+        <w:rPr>
+          <w:lang w:val="it-IT"/>
+        </w:rPr>
+      </w:pPr>
+    </w:p>
+    <w:p>
+      <w:pPr>
+        <w:rPr>
+          <w:lang w:val="it-IT"/>
+        </w:rPr>
+      </w:pPr>
+    </w:p>
     <w:sectPr>
-      <w:footerReference w:type="default" r:id="rId7"/>
+      <w:footerReference w:type="default" r:id="rId8"/>
       <w:pgSz w:w="12240" w:h="15840"/>
       <w:pgMar w:top="1440" w:right="1440" w:bottom="1440" w:left="1440" w:header="720" w:footer="720" w:gutter="0"/>
       <w:cols w:space="720"/>
@@ -4591,9 +5172,7 @@
   <w:style w:type="paragraph" w:default="1" w:styleId="Normale">
     <w:name w:val="Normal"/>
     <w:qFormat/>
-    <w:rPr>
-      <w:lang w:val="it-IT"/>
-    </w:rPr>
+    <w:rsid w:val="00D13C49"/>
   </w:style>
   <w:style w:type="paragraph" w:styleId="Titolo1">
     <w:name w:val="heading 1"/>

</xml_diff>